<commit_message>
Hide TOC from DOCX file
</commit_message>
<xml_diff>
--- a/transformations/Normal.docx
+++ b/transformations/Normal.docx
@@ -21,6 +21,35 @@
       <w:r>
         <w:fldChar w:fldCharType="end"/>
       </w:r>
+    </w:p>
+    <w:p>
+      <w:pPr>
+        <w:pStyle w:val="TOCHeading"/>
+        <w:rPr>
+          <w:vanish w:val="0"/>
+        </w:rPr>
+      </w:pPr>
+      <w:r>
+        <w:t>TOC HEADING</w:t>
+      </w:r>
+    </w:p>
+    <w:p>
+      <w:pPr>
+        <w:pStyle w:val="TOC1"/>
+      </w:pPr>
+      <w:r>
+        <w:t>TOC 1</w:t>
+      </w:r>
+    </w:p>
+    <w:p>
+      <w:pPr>
+        <w:pStyle w:val="Heading1"/>
+      </w:pPr>
+      <w:r>
+        <w:t>Heading 1</w:t>
+      </w:r>
+      <w:bookmarkStart w:id="0" w:name="_GoBack"/>
+      <w:bookmarkEnd w:id="0"/>
     </w:p>
     <w:p>
       <w:pPr>
@@ -287,8 +316,6 @@
       <w:r>
         <w:t>List Number 2</w:t>
       </w:r>
-      <w:bookmarkStart w:id="0" w:name="_GoBack"/>
-      <w:bookmarkEnd w:id="0"/>
     </w:p>
     <w:p>
       <w:pPr>
@@ -3174,11 +3201,10 @@
     <w:name w:val="heading 1"/>
     <w:next w:val="Normal"/>
     <w:link w:val="Heading1Char"/>
-    <w:rsid w:val="00C043CA"/>
+    <w:rsid w:val="00782EB6"/>
     <w:pPr>
       <w:keepNext/>
-      <w:pageBreakBefore/>
-      <w:spacing w:before="480" w:line="440" w:lineRule="exact"/>
+      <w:spacing w:line="440" w:lineRule="exact"/>
       <w:outlineLvl w:val="0"/>
     </w:pPr>
     <w:rPr>
@@ -3379,7 +3405,7 @@
     <w:autoRedefine/>
     <w:uiPriority w:val="99"/>
     <w:qFormat/>
-    <w:rsid w:val="00871BCA"/>
+    <w:rsid w:val="00C11A64"/>
     <w:pPr>
       <w:keepNext/>
       <w:pageBreakBefore/>
@@ -3400,7 +3426,7 @@
     <w:basedOn w:val="DefaultParagraphFont"/>
     <w:link w:val="Title"/>
     <w:uiPriority w:val="99"/>
-    <w:rsid w:val="00871BCA"/>
+    <w:rsid w:val="00C11A64"/>
     <w:rPr>
       <w:rFonts w:ascii="Arial Narrow" w:hAnsi="Arial Narrow" w:cs="Arial"/>
       <w:bCs/>
@@ -3514,7 +3540,7 @@
     <w:name w:val="Heading 1 Char"/>
     <w:basedOn w:val="DefaultParagraphFont"/>
     <w:link w:val="Heading1"/>
-    <w:rsid w:val="00C043CA"/>
+    <w:rsid w:val="00782EB6"/>
     <w:rPr>
       <w:rFonts w:ascii="Arial Narrow" w:eastAsia="Times New Roman" w:hAnsi="Arial Narrow" w:cs="Times New Roman"/>
       <w:caps/>
@@ -3887,7 +3913,11 @@
     <w:autoRedefine/>
     <w:uiPriority w:val="39"/>
     <w:unhideWhenUsed/>
-    <w:rsid w:val="00A37E8E"/>
+    <w:rsid w:val="003B6055"/>
+    <w:rPr>
+      <w:vanish/>
+      <w:sz w:val="2"/>
+    </w:rPr>
   </w:style>
   <w:style w:type="paragraph" w:styleId="TOC2">
     <w:name w:val="toc 2"/>
@@ -3992,10 +4022,15 @@
     <w:uiPriority w:val="39"/>
     <w:unhideWhenUsed/>
     <w:qFormat/>
-    <w:rsid w:val="00987704"/>
-    <w:pPr>
+    <w:rsid w:val="00C11A64"/>
+    <w:pPr>
+      <w:spacing w:line="240" w:lineRule="auto"/>
       <w:outlineLvl w:val="9"/>
     </w:pPr>
+    <w:rPr>
+      <w:vanish/>
+      <w:sz w:val="2"/>
+    </w:rPr>
   </w:style>
   <w:style w:type="paragraph" w:styleId="HTMLPreformatted">
     <w:name w:val="HTML Preformatted"/>
@@ -4491,7 +4526,7 @@
 </file>
 
 <file path=customXml/itemProps1.xml><?xml version="1.0" encoding="utf-8"?>
-<ds:datastoreItem xmlns:ds="http://schemas.openxmlformats.org/officeDocument/2006/customXml" ds:itemID="{C36186CD-D329-4C64-859D-9EEC2E2148D6}">
+<ds:datastoreItem xmlns:ds="http://schemas.openxmlformats.org/officeDocument/2006/customXml" ds:itemID="{CCB5C3DA-4FE6-490D-938E-6E4B0BFF5129}">
   <ds:schemaRefs>
     <ds:schemaRef ds:uri="http://schemas.openxmlformats.org/officeDocument/2006/bibliography"/>
   </ds:schemaRefs>

</xml_diff>

<commit_message>
Make TOC2 and TOC3 styles small and hidden
</commit_message>
<xml_diff>
--- a/transformations/Normal.docx
+++ b/transformations/Normal.docx
@@ -1,6 +1,6 @@
 
 <file path=word/document.xml><?xml version="1.0" encoding="utf-8"?>
-<w:document xmlns:wpc="http://schemas.microsoft.com/office/word/2010/wordprocessingCanvas" xmlns:cx="http://schemas.microsoft.com/office/drawing/2014/chartex" xmlns:cx1="http://schemas.microsoft.com/office/drawing/2015/9/8/chartex" xmlns:cx2="http://schemas.microsoft.com/office/drawing/2015/10/21/chartex" xmlns:cx3="http://schemas.microsoft.com/office/drawing/2016/5/9/chartex" xmlns:cx4="http://schemas.microsoft.com/office/drawing/2016/5/10/chartex" xmlns:cx5="http://schemas.microsoft.com/office/drawing/2016/5/11/chartex" xmlns:cx6="http://schemas.microsoft.com/office/drawing/2016/5/12/chartex" xmlns:cx7="http://schemas.microsoft.com/office/drawing/2016/5/13/chartex" xmlns:cx8="http://schemas.microsoft.com/office/drawing/2016/5/14/chartex" xmlns:mc="http://schemas.openxmlformats.org/markup-compatibility/2006" xmlns:aink="http://schemas.microsoft.com/office/drawing/2016/ink" xmlns:am3d="http://schemas.microsoft.com/office/drawing/2017/model3d" xmlns:o="urn:schemas-microsoft-com:office:office" xmlns:r="http://schemas.openxmlformats.org/officeDocument/2006/relationships" xmlns:m="http://schemas.openxmlformats.org/officeDocument/2006/math" xmlns:v="urn:schemas-microsoft-com:vml" xmlns:wp14="http://schemas.microsoft.com/office/word/2010/wordprocessingDrawing" xmlns:wp="http://schemas.openxmlformats.org/drawingml/2006/wordprocessingDrawing" xmlns:w10="urn:schemas-microsoft-com:office:word" xmlns:w="http://schemas.openxmlformats.org/wordprocessingml/2006/main" xmlns:w14="http://schemas.microsoft.com/office/word/2010/wordml" xmlns:w15="http://schemas.microsoft.com/office/word/2012/wordml" xmlns:w16cid="http://schemas.microsoft.com/office/word/2016/wordml/cid" xmlns:w16se="http://schemas.microsoft.com/office/word/2015/wordml/symex" xmlns:wpg="http://schemas.microsoft.com/office/word/2010/wordprocessingGroup" xmlns:wpi="http://schemas.microsoft.com/office/word/2010/wordprocessingInk" xmlns:wne="http://schemas.microsoft.com/office/word/2006/wordml" xmlns:wps="http://schemas.microsoft.com/office/word/2010/wordprocessingShape" mc:Ignorable="w14 w15 w16se w16cid wp14">
+<w:document xmlns:wpc="http://schemas.microsoft.com/office/word/2010/wordprocessingCanvas" xmlns:cx="http://schemas.microsoft.com/office/drawing/2014/chartex" xmlns:cx1="http://schemas.microsoft.com/office/drawing/2015/9/8/chartex" xmlns:cx2="http://schemas.microsoft.com/office/drawing/2015/10/21/chartex" xmlns:cx3="http://schemas.microsoft.com/office/drawing/2016/5/9/chartex" xmlns:cx4="http://schemas.microsoft.com/office/drawing/2016/5/10/chartex" xmlns:cx5="http://schemas.microsoft.com/office/drawing/2016/5/11/chartex" xmlns:cx6="http://schemas.microsoft.com/office/drawing/2016/5/12/chartex" xmlns:cx7="http://schemas.microsoft.com/office/drawing/2016/5/13/chartex" xmlns:cx8="http://schemas.microsoft.com/office/drawing/2016/5/14/chartex" xmlns:mc="http://schemas.openxmlformats.org/markup-compatibility/2006" xmlns:aink="http://schemas.microsoft.com/office/drawing/2016/ink" xmlns:am3d="http://schemas.microsoft.com/office/drawing/2017/model3d" xmlns:o="urn:schemas-microsoft-com:office:office" xmlns:r="http://schemas.openxmlformats.org/officeDocument/2006/relationships" xmlns:m="http://schemas.openxmlformats.org/officeDocument/2006/math" xmlns:v="urn:schemas-microsoft-com:vml" xmlns:wp14="http://schemas.microsoft.com/office/word/2010/wordprocessingDrawing" xmlns:wp="http://schemas.openxmlformats.org/drawingml/2006/wordprocessingDrawing" xmlns:w10="urn:schemas-microsoft-com:office:word" xmlns:w="http://schemas.openxmlformats.org/wordprocessingml/2006/main" xmlns:w14="http://schemas.microsoft.com/office/word/2010/wordml" xmlns:w15="http://schemas.microsoft.com/office/word/2012/wordml" xmlns:w16cex="http://schemas.microsoft.com/office/word/2018/wordml/cex" xmlns:w16cid="http://schemas.microsoft.com/office/word/2016/wordml/cid" xmlns:w16="http://schemas.microsoft.com/office/word/2018/wordml" xmlns:w16se="http://schemas.microsoft.com/office/word/2015/wordml/symex" xmlns:wpg="http://schemas.microsoft.com/office/word/2010/wordprocessingGroup" xmlns:wpi="http://schemas.microsoft.com/office/word/2010/wordprocessingInk" xmlns:wne="http://schemas.microsoft.com/office/word/2006/wordml" xmlns:wps="http://schemas.microsoft.com/office/word/2010/wordprocessingShape" mc:Ignorable="w14 w15 w16se w16cid w16 w16cex wp14">
   <w:body>
     <w:p>
       <w:pPr>
@@ -48,8 +48,6 @@
       <w:r>
         <w:t>Heading 1</w:t>
       </w:r>
-      <w:bookmarkStart w:id="0" w:name="_GoBack"/>
-      <w:bookmarkEnd w:id="0"/>
     </w:p>
     <w:p>
       <w:pPr>
@@ -345,12 +343,12 @@
       <w:pPr>
         <w:pStyle w:val="Caption"/>
       </w:pPr>
-      <w:bookmarkStart w:id="1" w:name="_Refd20e342"/>
-      <w:bookmarkStart w:id="2" w:name="_Tocd20e342"/>
+      <w:bookmarkStart w:id="0" w:name="_Refd20e342"/>
+      <w:bookmarkStart w:id="1" w:name="_Tocd20e342"/>
       <w:r>
         <w:t xml:space="preserve">Figure </w:t>
       </w:r>
-      <w:bookmarkStart w:id="3" w:name="_Numd20e342"/>
+      <w:bookmarkStart w:id="2" w:name="_Numd20e342"/>
       <w:r>
         <w:fldChar w:fldCharType="begin"/>
       </w:r>
@@ -372,9 +370,9 @@
         </w:rPr>
         <w:fldChar w:fldCharType="end"/>
       </w:r>
+      <w:bookmarkEnd w:id="0"/>
       <w:bookmarkEnd w:id="1"/>
       <w:bookmarkEnd w:id="2"/>
-      <w:bookmarkEnd w:id="3"/>
       <w:r>
         <w:t xml:space="preserve">: </w:t>
       </w:r>
@@ -653,7 +651,7 @@
 </file>
 
 <file path=word/endnotes.xml><?xml version="1.0" encoding="utf-8"?>
-<w:endnotes xmlns:wpc="http://schemas.microsoft.com/office/word/2010/wordprocessingCanvas" xmlns:cx="http://schemas.microsoft.com/office/drawing/2014/chartex" xmlns:cx1="http://schemas.microsoft.com/office/drawing/2015/9/8/chartex" xmlns:cx2="http://schemas.microsoft.com/office/drawing/2015/10/21/chartex" xmlns:cx3="http://schemas.microsoft.com/office/drawing/2016/5/9/chartex" xmlns:cx4="http://schemas.microsoft.com/office/drawing/2016/5/10/chartex" xmlns:cx5="http://schemas.microsoft.com/office/drawing/2016/5/11/chartex" xmlns:cx6="http://schemas.microsoft.com/office/drawing/2016/5/12/chartex" xmlns:cx7="http://schemas.microsoft.com/office/drawing/2016/5/13/chartex" xmlns:cx8="http://schemas.microsoft.com/office/drawing/2016/5/14/chartex" xmlns:mc="http://schemas.openxmlformats.org/markup-compatibility/2006" xmlns:aink="http://schemas.microsoft.com/office/drawing/2016/ink" xmlns:am3d="http://schemas.microsoft.com/office/drawing/2017/model3d" xmlns:o="urn:schemas-microsoft-com:office:office" xmlns:r="http://schemas.openxmlformats.org/officeDocument/2006/relationships" xmlns:m="http://schemas.openxmlformats.org/officeDocument/2006/math" xmlns:v="urn:schemas-microsoft-com:vml" xmlns:wp14="http://schemas.microsoft.com/office/word/2010/wordprocessingDrawing" xmlns:wp="http://schemas.openxmlformats.org/drawingml/2006/wordprocessingDrawing" xmlns:w10="urn:schemas-microsoft-com:office:word" xmlns:w="http://schemas.openxmlformats.org/wordprocessingml/2006/main" xmlns:w14="http://schemas.microsoft.com/office/word/2010/wordml" xmlns:w15="http://schemas.microsoft.com/office/word/2012/wordml" xmlns:w16cid="http://schemas.microsoft.com/office/word/2016/wordml/cid" xmlns:w16se="http://schemas.microsoft.com/office/word/2015/wordml/symex" xmlns:wpg="http://schemas.microsoft.com/office/word/2010/wordprocessingGroup" xmlns:wpi="http://schemas.microsoft.com/office/word/2010/wordprocessingInk" xmlns:wne="http://schemas.microsoft.com/office/word/2006/wordml" xmlns:wps="http://schemas.microsoft.com/office/word/2010/wordprocessingShape" mc:Ignorable="w14 w15 w16se w16cid wp14">
+<w:endnotes xmlns:wpc="http://schemas.microsoft.com/office/word/2010/wordprocessingCanvas" xmlns:cx="http://schemas.microsoft.com/office/drawing/2014/chartex" xmlns:cx1="http://schemas.microsoft.com/office/drawing/2015/9/8/chartex" xmlns:cx2="http://schemas.microsoft.com/office/drawing/2015/10/21/chartex" xmlns:cx3="http://schemas.microsoft.com/office/drawing/2016/5/9/chartex" xmlns:cx4="http://schemas.microsoft.com/office/drawing/2016/5/10/chartex" xmlns:cx5="http://schemas.microsoft.com/office/drawing/2016/5/11/chartex" xmlns:cx6="http://schemas.microsoft.com/office/drawing/2016/5/12/chartex" xmlns:cx7="http://schemas.microsoft.com/office/drawing/2016/5/13/chartex" xmlns:cx8="http://schemas.microsoft.com/office/drawing/2016/5/14/chartex" xmlns:mc="http://schemas.openxmlformats.org/markup-compatibility/2006" xmlns:aink="http://schemas.microsoft.com/office/drawing/2016/ink" xmlns:am3d="http://schemas.microsoft.com/office/drawing/2017/model3d" xmlns:o="urn:schemas-microsoft-com:office:office" xmlns:r="http://schemas.openxmlformats.org/officeDocument/2006/relationships" xmlns:m="http://schemas.openxmlformats.org/officeDocument/2006/math" xmlns:v="urn:schemas-microsoft-com:vml" xmlns:wp14="http://schemas.microsoft.com/office/word/2010/wordprocessingDrawing" xmlns:wp="http://schemas.openxmlformats.org/drawingml/2006/wordprocessingDrawing" xmlns:w10="urn:schemas-microsoft-com:office:word" xmlns:w="http://schemas.openxmlformats.org/wordprocessingml/2006/main" xmlns:w14="http://schemas.microsoft.com/office/word/2010/wordml" xmlns:w15="http://schemas.microsoft.com/office/word/2012/wordml" xmlns:w16cex="http://schemas.microsoft.com/office/word/2018/wordml/cex" xmlns:w16cid="http://schemas.microsoft.com/office/word/2016/wordml/cid" xmlns:w16="http://schemas.microsoft.com/office/word/2018/wordml" xmlns:w16se="http://schemas.microsoft.com/office/word/2015/wordml/symex" xmlns:wpg="http://schemas.microsoft.com/office/word/2010/wordprocessingGroup" xmlns:wpi="http://schemas.microsoft.com/office/word/2010/wordprocessingInk" xmlns:wne="http://schemas.microsoft.com/office/word/2006/wordml" xmlns:wps="http://schemas.microsoft.com/office/word/2010/wordprocessingShape" mc:Ignorable="w14 w15 w16se w16cid w16 w16cex wp14">
   <w:endnote w:type="separator" w:id="-1">
     <w:p>
       <w:r>
@@ -672,7 +670,7 @@
 </file>
 
 <file path=word/footer1.xml><?xml version="1.0" encoding="utf-8"?>
-<w:ftr xmlns:wpc="http://schemas.microsoft.com/office/word/2010/wordprocessingCanvas" xmlns:cx="http://schemas.microsoft.com/office/drawing/2014/chartex" xmlns:cx1="http://schemas.microsoft.com/office/drawing/2015/9/8/chartex" xmlns:cx2="http://schemas.microsoft.com/office/drawing/2015/10/21/chartex" xmlns:cx3="http://schemas.microsoft.com/office/drawing/2016/5/9/chartex" xmlns:cx4="http://schemas.microsoft.com/office/drawing/2016/5/10/chartex" xmlns:cx5="http://schemas.microsoft.com/office/drawing/2016/5/11/chartex" xmlns:cx6="http://schemas.microsoft.com/office/drawing/2016/5/12/chartex" xmlns:cx7="http://schemas.microsoft.com/office/drawing/2016/5/13/chartex" xmlns:cx8="http://schemas.microsoft.com/office/drawing/2016/5/14/chartex" xmlns:mc="http://schemas.openxmlformats.org/markup-compatibility/2006" xmlns:aink="http://schemas.microsoft.com/office/drawing/2016/ink" xmlns:am3d="http://schemas.microsoft.com/office/drawing/2017/model3d" xmlns:o="urn:schemas-microsoft-com:office:office" xmlns:r="http://schemas.openxmlformats.org/officeDocument/2006/relationships" xmlns:m="http://schemas.openxmlformats.org/officeDocument/2006/math" xmlns:v="urn:schemas-microsoft-com:vml" xmlns:wp14="http://schemas.microsoft.com/office/word/2010/wordprocessingDrawing" xmlns:wp="http://schemas.openxmlformats.org/drawingml/2006/wordprocessingDrawing" xmlns:w10="urn:schemas-microsoft-com:office:word" xmlns:w="http://schemas.openxmlformats.org/wordprocessingml/2006/main" xmlns:w14="http://schemas.microsoft.com/office/word/2010/wordml" xmlns:w15="http://schemas.microsoft.com/office/word/2012/wordml" xmlns:w16cid="http://schemas.microsoft.com/office/word/2016/wordml/cid" xmlns:w16se="http://schemas.microsoft.com/office/word/2015/wordml/symex" xmlns:wpg="http://schemas.microsoft.com/office/word/2010/wordprocessingGroup" xmlns:wpi="http://schemas.microsoft.com/office/word/2010/wordprocessingInk" xmlns:wne="http://schemas.microsoft.com/office/word/2006/wordml" xmlns:wps="http://schemas.microsoft.com/office/word/2010/wordprocessingShape" mc:Ignorable="w14 w15 w16se w16cid wp14">
+<w:ftr xmlns:wpc="http://schemas.microsoft.com/office/word/2010/wordprocessingCanvas" xmlns:cx="http://schemas.microsoft.com/office/drawing/2014/chartex" xmlns:cx1="http://schemas.microsoft.com/office/drawing/2015/9/8/chartex" xmlns:cx2="http://schemas.microsoft.com/office/drawing/2015/10/21/chartex" xmlns:cx3="http://schemas.microsoft.com/office/drawing/2016/5/9/chartex" xmlns:cx4="http://schemas.microsoft.com/office/drawing/2016/5/10/chartex" xmlns:cx5="http://schemas.microsoft.com/office/drawing/2016/5/11/chartex" xmlns:cx6="http://schemas.microsoft.com/office/drawing/2016/5/12/chartex" xmlns:cx7="http://schemas.microsoft.com/office/drawing/2016/5/13/chartex" xmlns:cx8="http://schemas.microsoft.com/office/drawing/2016/5/14/chartex" xmlns:mc="http://schemas.openxmlformats.org/markup-compatibility/2006" xmlns:aink="http://schemas.microsoft.com/office/drawing/2016/ink" xmlns:am3d="http://schemas.microsoft.com/office/drawing/2017/model3d" xmlns:o="urn:schemas-microsoft-com:office:office" xmlns:r="http://schemas.openxmlformats.org/officeDocument/2006/relationships" xmlns:m="http://schemas.openxmlformats.org/officeDocument/2006/math" xmlns:v="urn:schemas-microsoft-com:vml" xmlns:wp14="http://schemas.microsoft.com/office/word/2010/wordprocessingDrawing" xmlns:wp="http://schemas.openxmlformats.org/drawingml/2006/wordprocessingDrawing" xmlns:w10="urn:schemas-microsoft-com:office:word" xmlns:w="http://schemas.openxmlformats.org/wordprocessingml/2006/main" xmlns:w14="http://schemas.microsoft.com/office/word/2010/wordml" xmlns:w15="http://schemas.microsoft.com/office/word/2012/wordml" xmlns:w16cex="http://schemas.microsoft.com/office/word/2018/wordml/cex" xmlns:w16cid="http://schemas.microsoft.com/office/word/2016/wordml/cid" xmlns:w16="http://schemas.microsoft.com/office/word/2018/wordml" xmlns:w16se="http://schemas.microsoft.com/office/word/2015/wordml/symex" xmlns:wpg="http://schemas.microsoft.com/office/word/2010/wordprocessingGroup" xmlns:wpi="http://schemas.microsoft.com/office/word/2010/wordprocessingInk" xmlns:wne="http://schemas.microsoft.com/office/word/2006/wordml" xmlns:wps="http://schemas.microsoft.com/office/word/2010/wordprocessingShape" mc:Ignorable="w14 w15 w16se w16cid w16 w16cex wp14">
   <w:p>
     <w:pPr>
       <w:pStyle w:val="FooterRuled"/>
@@ -733,7 +731,7 @@
 </file>
 
 <file path=word/footer2.xml><?xml version="1.0" encoding="utf-8"?>
-<w:ftr xmlns:wpc="http://schemas.microsoft.com/office/word/2010/wordprocessingCanvas" xmlns:cx="http://schemas.microsoft.com/office/drawing/2014/chartex" xmlns:cx1="http://schemas.microsoft.com/office/drawing/2015/9/8/chartex" xmlns:cx2="http://schemas.microsoft.com/office/drawing/2015/10/21/chartex" xmlns:cx3="http://schemas.microsoft.com/office/drawing/2016/5/9/chartex" xmlns:cx4="http://schemas.microsoft.com/office/drawing/2016/5/10/chartex" xmlns:cx5="http://schemas.microsoft.com/office/drawing/2016/5/11/chartex" xmlns:cx6="http://schemas.microsoft.com/office/drawing/2016/5/12/chartex" xmlns:cx7="http://schemas.microsoft.com/office/drawing/2016/5/13/chartex" xmlns:cx8="http://schemas.microsoft.com/office/drawing/2016/5/14/chartex" xmlns:mc="http://schemas.openxmlformats.org/markup-compatibility/2006" xmlns:aink="http://schemas.microsoft.com/office/drawing/2016/ink" xmlns:am3d="http://schemas.microsoft.com/office/drawing/2017/model3d" xmlns:o="urn:schemas-microsoft-com:office:office" xmlns:r="http://schemas.openxmlformats.org/officeDocument/2006/relationships" xmlns:m="http://schemas.openxmlformats.org/officeDocument/2006/math" xmlns:v="urn:schemas-microsoft-com:vml" xmlns:wp14="http://schemas.microsoft.com/office/word/2010/wordprocessingDrawing" xmlns:wp="http://schemas.openxmlformats.org/drawingml/2006/wordprocessingDrawing" xmlns:w10="urn:schemas-microsoft-com:office:word" xmlns:w="http://schemas.openxmlformats.org/wordprocessingml/2006/main" xmlns:w14="http://schemas.microsoft.com/office/word/2010/wordml" xmlns:w15="http://schemas.microsoft.com/office/word/2012/wordml" xmlns:w16cid="http://schemas.microsoft.com/office/word/2016/wordml/cid" xmlns:w16se="http://schemas.microsoft.com/office/word/2015/wordml/symex" xmlns:wpg="http://schemas.microsoft.com/office/word/2010/wordprocessingGroup" xmlns:wpi="http://schemas.microsoft.com/office/word/2010/wordprocessingInk" xmlns:wne="http://schemas.microsoft.com/office/word/2006/wordml" xmlns:wps="http://schemas.microsoft.com/office/word/2010/wordprocessingShape" mc:Ignorable="w14 w15 w16se w16cid wp14">
+<w:ftr xmlns:wpc="http://schemas.microsoft.com/office/word/2010/wordprocessingCanvas" xmlns:cx="http://schemas.microsoft.com/office/drawing/2014/chartex" xmlns:cx1="http://schemas.microsoft.com/office/drawing/2015/9/8/chartex" xmlns:cx2="http://schemas.microsoft.com/office/drawing/2015/10/21/chartex" xmlns:cx3="http://schemas.microsoft.com/office/drawing/2016/5/9/chartex" xmlns:cx4="http://schemas.microsoft.com/office/drawing/2016/5/10/chartex" xmlns:cx5="http://schemas.microsoft.com/office/drawing/2016/5/11/chartex" xmlns:cx6="http://schemas.microsoft.com/office/drawing/2016/5/12/chartex" xmlns:cx7="http://schemas.microsoft.com/office/drawing/2016/5/13/chartex" xmlns:cx8="http://schemas.microsoft.com/office/drawing/2016/5/14/chartex" xmlns:mc="http://schemas.openxmlformats.org/markup-compatibility/2006" xmlns:aink="http://schemas.microsoft.com/office/drawing/2016/ink" xmlns:am3d="http://schemas.microsoft.com/office/drawing/2017/model3d" xmlns:o="urn:schemas-microsoft-com:office:office" xmlns:r="http://schemas.openxmlformats.org/officeDocument/2006/relationships" xmlns:m="http://schemas.openxmlformats.org/officeDocument/2006/math" xmlns:v="urn:schemas-microsoft-com:vml" xmlns:wp14="http://schemas.microsoft.com/office/word/2010/wordprocessingDrawing" xmlns:wp="http://schemas.openxmlformats.org/drawingml/2006/wordprocessingDrawing" xmlns:w10="urn:schemas-microsoft-com:office:word" xmlns:w="http://schemas.openxmlformats.org/wordprocessingml/2006/main" xmlns:w14="http://schemas.microsoft.com/office/word/2010/wordml" xmlns:w15="http://schemas.microsoft.com/office/word/2012/wordml" xmlns:w16cex="http://schemas.microsoft.com/office/word/2018/wordml/cex" xmlns:w16cid="http://schemas.microsoft.com/office/word/2016/wordml/cid" xmlns:w16="http://schemas.microsoft.com/office/word/2018/wordml" xmlns:w16se="http://schemas.microsoft.com/office/word/2015/wordml/symex" xmlns:wpg="http://schemas.microsoft.com/office/word/2010/wordprocessingGroup" xmlns:wpi="http://schemas.microsoft.com/office/word/2010/wordprocessingInk" xmlns:wne="http://schemas.microsoft.com/office/word/2006/wordml" xmlns:wps="http://schemas.microsoft.com/office/word/2010/wordprocessingShape" mc:Ignorable="w14 w15 w16se w16cid w16 w16cex wp14">
   <w:p>
     <w:pPr>
       <w:pStyle w:val="FooterRuled"/>
@@ -786,7 +784,7 @@
 </file>
 
 <file path=word/footer3.xml><?xml version="1.0" encoding="utf-8"?>
-<w:ftr xmlns:wpc="http://schemas.microsoft.com/office/word/2010/wordprocessingCanvas" xmlns:cx="http://schemas.microsoft.com/office/drawing/2014/chartex" xmlns:cx1="http://schemas.microsoft.com/office/drawing/2015/9/8/chartex" xmlns:cx2="http://schemas.microsoft.com/office/drawing/2015/10/21/chartex" xmlns:cx3="http://schemas.microsoft.com/office/drawing/2016/5/9/chartex" xmlns:cx4="http://schemas.microsoft.com/office/drawing/2016/5/10/chartex" xmlns:cx5="http://schemas.microsoft.com/office/drawing/2016/5/11/chartex" xmlns:cx6="http://schemas.microsoft.com/office/drawing/2016/5/12/chartex" xmlns:cx7="http://schemas.microsoft.com/office/drawing/2016/5/13/chartex" xmlns:cx8="http://schemas.microsoft.com/office/drawing/2016/5/14/chartex" xmlns:mc="http://schemas.openxmlformats.org/markup-compatibility/2006" xmlns:aink="http://schemas.microsoft.com/office/drawing/2016/ink" xmlns:am3d="http://schemas.microsoft.com/office/drawing/2017/model3d" xmlns:o="urn:schemas-microsoft-com:office:office" xmlns:r="http://schemas.openxmlformats.org/officeDocument/2006/relationships" xmlns:m="http://schemas.openxmlformats.org/officeDocument/2006/math" xmlns:v="urn:schemas-microsoft-com:vml" xmlns:wp14="http://schemas.microsoft.com/office/word/2010/wordprocessingDrawing" xmlns:wp="http://schemas.openxmlformats.org/drawingml/2006/wordprocessingDrawing" xmlns:w10="urn:schemas-microsoft-com:office:word" xmlns:w="http://schemas.openxmlformats.org/wordprocessingml/2006/main" xmlns:w14="http://schemas.microsoft.com/office/word/2010/wordml" xmlns:w15="http://schemas.microsoft.com/office/word/2012/wordml" xmlns:w16cid="http://schemas.microsoft.com/office/word/2016/wordml/cid" xmlns:w16se="http://schemas.microsoft.com/office/word/2015/wordml/symex" xmlns:wpg="http://schemas.microsoft.com/office/word/2010/wordprocessingGroup" xmlns:wpi="http://schemas.microsoft.com/office/word/2010/wordprocessingInk" xmlns:wne="http://schemas.microsoft.com/office/word/2006/wordml" xmlns:wps="http://schemas.microsoft.com/office/word/2010/wordprocessingShape" mc:Ignorable="w14 w15 w16se w16cid wp14">
+<w:ftr xmlns:wpc="http://schemas.microsoft.com/office/word/2010/wordprocessingCanvas" xmlns:cx="http://schemas.microsoft.com/office/drawing/2014/chartex" xmlns:cx1="http://schemas.microsoft.com/office/drawing/2015/9/8/chartex" xmlns:cx2="http://schemas.microsoft.com/office/drawing/2015/10/21/chartex" xmlns:cx3="http://schemas.microsoft.com/office/drawing/2016/5/9/chartex" xmlns:cx4="http://schemas.microsoft.com/office/drawing/2016/5/10/chartex" xmlns:cx5="http://schemas.microsoft.com/office/drawing/2016/5/11/chartex" xmlns:cx6="http://schemas.microsoft.com/office/drawing/2016/5/12/chartex" xmlns:cx7="http://schemas.microsoft.com/office/drawing/2016/5/13/chartex" xmlns:cx8="http://schemas.microsoft.com/office/drawing/2016/5/14/chartex" xmlns:mc="http://schemas.openxmlformats.org/markup-compatibility/2006" xmlns:aink="http://schemas.microsoft.com/office/drawing/2016/ink" xmlns:am3d="http://schemas.microsoft.com/office/drawing/2017/model3d" xmlns:o="urn:schemas-microsoft-com:office:office" xmlns:r="http://schemas.openxmlformats.org/officeDocument/2006/relationships" xmlns:m="http://schemas.openxmlformats.org/officeDocument/2006/math" xmlns:v="urn:schemas-microsoft-com:vml" xmlns:wp14="http://schemas.microsoft.com/office/word/2010/wordprocessingDrawing" xmlns:wp="http://schemas.openxmlformats.org/drawingml/2006/wordprocessingDrawing" xmlns:w10="urn:schemas-microsoft-com:office:word" xmlns:w="http://schemas.openxmlformats.org/wordprocessingml/2006/main" xmlns:w14="http://schemas.microsoft.com/office/word/2010/wordml" xmlns:w15="http://schemas.microsoft.com/office/word/2012/wordml" xmlns:w16cex="http://schemas.microsoft.com/office/word/2018/wordml/cex" xmlns:w16cid="http://schemas.microsoft.com/office/word/2016/wordml/cid" xmlns:w16="http://schemas.microsoft.com/office/word/2018/wordml" xmlns:w16se="http://schemas.microsoft.com/office/word/2015/wordml/symex" xmlns:wpg="http://schemas.microsoft.com/office/word/2010/wordprocessingGroup" xmlns:wpi="http://schemas.microsoft.com/office/word/2010/wordprocessingInk" xmlns:wne="http://schemas.microsoft.com/office/word/2006/wordml" xmlns:wps="http://schemas.microsoft.com/office/word/2010/wordprocessingShape" mc:Ignorable="w14 w15 w16se w16cid w16 w16cex wp14">
   <w:p>
     <w:pPr>
       <w:pStyle w:val="FooterRuled"/>
@@ -839,7 +837,7 @@
 </file>
 
 <file path=word/footnotes.xml><?xml version="1.0" encoding="utf-8"?>
-<w:footnotes xmlns:wpc="http://schemas.microsoft.com/office/word/2010/wordprocessingCanvas" xmlns:cx="http://schemas.microsoft.com/office/drawing/2014/chartex" xmlns:cx1="http://schemas.microsoft.com/office/drawing/2015/9/8/chartex" xmlns:cx2="http://schemas.microsoft.com/office/drawing/2015/10/21/chartex" xmlns:cx3="http://schemas.microsoft.com/office/drawing/2016/5/9/chartex" xmlns:cx4="http://schemas.microsoft.com/office/drawing/2016/5/10/chartex" xmlns:cx5="http://schemas.microsoft.com/office/drawing/2016/5/11/chartex" xmlns:cx6="http://schemas.microsoft.com/office/drawing/2016/5/12/chartex" xmlns:cx7="http://schemas.microsoft.com/office/drawing/2016/5/13/chartex" xmlns:cx8="http://schemas.microsoft.com/office/drawing/2016/5/14/chartex" xmlns:mc="http://schemas.openxmlformats.org/markup-compatibility/2006" xmlns:aink="http://schemas.microsoft.com/office/drawing/2016/ink" xmlns:am3d="http://schemas.microsoft.com/office/drawing/2017/model3d" xmlns:o="urn:schemas-microsoft-com:office:office" xmlns:r="http://schemas.openxmlformats.org/officeDocument/2006/relationships" xmlns:m="http://schemas.openxmlformats.org/officeDocument/2006/math" xmlns:v="urn:schemas-microsoft-com:vml" xmlns:wp14="http://schemas.microsoft.com/office/word/2010/wordprocessingDrawing" xmlns:wp="http://schemas.openxmlformats.org/drawingml/2006/wordprocessingDrawing" xmlns:w10="urn:schemas-microsoft-com:office:word" xmlns:w="http://schemas.openxmlformats.org/wordprocessingml/2006/main" xmlns:w14="http://schemas.microsoft.com/office/word/2010/wordml" xmlns:w15="http://schemas.microsoft.com/office/word/2012/wordml" xmlns:w16cid="http://schemas.microsoft.com/office/word/2016/wordml/cid" xmlns:w16se="http://schemas.microsoft.com/office/word/2015/wordml/symex" xmlns:wpg="http://schemas.microsoft.com/office/word/2010/wordprocessingGroup" xmlns:wpi="http://schemas.microsoft.com/office/word/2010/wordprocessingInk" xmlns:wne="http://schemas.microsoft.com/office/word/2006/wordml" xmlns:wps="http://schemas.microsoft.com/office/word/2010/wordprocessingShape" mc:Ignorable="w14 w15 w16se w16cid wp14">
+<w:footnotes xmlns:wpc="http://schemas.microsoft.com/office/word/2010/wordprocessingCanvas" xmlns:cx="http://schemas.microsoft.com/office/drawing/2014/chartex" xmlns:cx1="http://schemas.microsoft.com/office/drawing/2015/9/8/chartex" xmlns:cx2="http://schemas.microsoft.com/office/drawing/2015/10/21/chartex" xmlns:cx3="http://schemas.microsoft.com/office/drawing/2016/5/9/chartex" xmlns:cx4="http://schemas.microsoft.com/office/drawing/2016/5/10/chartex" xmlns:cx5="http://schemas.microsoft.com/office/drawing/2016/5/11/chartex" xmlns:cx6="http://schemas.microsoft.com/office/drawing/2016/5/12/chartex" xmlns:cx7="http://schemas.microsoft.com/office/drawing/2016/5/13/chartex" xmlns:cx8="http://schemas.microsoft.com/office/drawing/2016/5/14/chartex" xmlns:mc="http://schemas.openxmlformats.org/markup-compatibility/2006" xmlns:aink="http://schemas.microsoft.com/office/drawing/2016/ink" xmlns:am3d="http://schemas.microsoft.com/office/drawing/2017/model3d" xmlns:o="urn:schemas-microsoft-com:office:office" xmlns:r="http://schemas.openxmlformats.org/officeDocument/2006/relationships" xmlns:m="http://schemas.openxmlformats.org/officeDocument/2006/math" xmlns:v="urn:schemas-microsoft-com:vml" xmlns:wp14="http://schemas.microsoft.com/office/word/2010/wordprocessingDrawing" xmlns:wp="http://schemas.openxmlformats.org/drawingml/2006/wordprocessingDrawing" xmlns:w10="urn:schemas-microsoft-com:office:word" xmlns:w="http://schemas.openxmlformats.org/wordprocessingml/2006/main" xmlns:w14="http://schemas.microsoft.com/office/word/2010/wordml" xmlns:w15="http://schemas.microsoft.com/office/word/2012/wordml" xmlns:w16cex="http://schemas.microsoft.com/office/word/2018/wordml/cex" xmlns:w16cid="http://schemas.microsoft.com/office/word/2016/wordml/cid" xmlns:w16="http://schemas.microsoft.com/office/word/2018/wordml" xmlns:w16se="http://schemas.microsoft.com/office/word/2015/wordml/symex" xmlns:wpg="http://schemas.microsoft.com/office/word/2010/wordprocessingGroup" xmlns:wpi="http://schemas.microsoft.com/office/word/2010/wordprocessingInk" xmlns:wne="http://schemas.microsoft.com/office/word/2006/wordml" xmlns:wps="http://schemas.microsoft.com/office/word/2010/wordprocessingShape" mc:Ignorable="w14 w15 w16se w16cid w16 w16cex wp14">
   <w:footnote w:type="separator" w:id="-1">
     <w:p>
       <w:r>
@@ -858,19 +856,32 @@
 </file>
 
 <file path=word/header1.xml><?xml version="1.0" encoding="utf-8"?>
-<w:hdr xmlns:wpc="http://schemas.microsoft.com/office/word/2010/wordprocessingCanvas" xmlns:cx="http://schemas.microsoft.com/office/drawing/2014/chartex" xmlns:cx1="http://schemas.microsoft.com/office/drawing/2015/9/8/chartex" xmlns:cx2="http://schemas.microsoft.com/office/drawing/2015/10/21/chartex" xmlns:cx3="http://schemas.microsoft.com/office/drawing/2016/5/9/chartex" xmlns:cx4="http://schemas.microsoft.com/office/drawing/2016/5/10/chartex" xmlns:cx5="http://schemas.microsoft.com/office/drawing/2016/5/11/chartex" xmlns:cx6="http://schemas.microsoft.com/office/drawing/2016/5/12/chartex" xmlns:cx7="http://schemas.microsoft.com/office/drawing/2016/5/13/chartex" xmlns:cx8="http://schemas.microsoft.com/office/drawing/2016/5/14/chartex" xmlns:mc="http://schemas.openxmlformats.org/markup-compatibility/2006" xmlns:aink="http://schemas.microsoft.com/office/drawing/2016/ink" xmlns:am3d="http://schemas.microsoft.com/office/drawing/2017/model3d" xmlns:o="urn:schemas-microsoft-com:office:office" xmlns:r="http://schemas.openxmlformats.org/officeDocument/2006/relationships" xmlns:m="http://schemas.openxmlformats.org/officeDocument/2006/math" xmlns:v="urn:schemas-microsoft-com:vml" xmlns:wp14="http://schemas.microsoft.com/office/word/2010/wordprocessingDrawing" xmlns:wp="http://schemas.openxmlformats.org/drawingml/2006/wordprocessingDrawing" xmlns:w10="urn:schemas-microsoft-com:office:word" xmlns:w="http://schemas.openxmlformats.org/wordprocessingml/2006/main" xmlns:w14="http://schemas.microsoft.com/office/word/2010/wordml" xmlns:w15="http://schemas.microsoft.com/office/word/2012/wordml" xmlns:w16cid="http://schemas.microsoft.com/office/word/2016/wordml/cid" xmlns:w16se="http://schemas.microsoft.com/office/word/2015/wordml/symex" xmlns:wpg="http://schemas.microsoft.com/office/word/2010/wordprocessingGroup" xmlns:wpi="http://schemas.microsoft.com/office/word/2010/wordprocessingInk" xmlns:wne="http://schemas.microsoft.com/office/word/2006/wordml" xmlns:wps="http://schemas.microsoft.com/office/word/2010/wordprocessingShape" mc:Ignorable="w14 w15 w16se w16cid wp14">
+<w:hdr xmlns:wpc="http://schemas.microsoft.com/office/word/2010/wordprocessingCanvas" xmlns:cx="http://schemas.microsoft.com/office/drawing/2014/chartex" xmlns:cx1="http://schemas.microsoft.com/office/drawing/2015/9/8/chartex" xmlns:cx2="http://schemas.microsoft.com/office/drawing/2015/10/21/chartex" xmlns:cx3="http://schemas.microsoft.com/office/drawing/2016/5/9/chartex" xmlns:cx4="http://schemas.microsoft.com/office/drawing/2016/5/10/chartex" xmlns:cx5="http://schemas.microsoft.com/office/drawing/2016/5/11/chartex" xmlns:cx6="http://schemas.microsoft.com/office/drawing/2016/5/12/chartex" xmlns:cx7="http://schemas.microsoft.com/office/drawing/2016/5/13/chartex" xmlns:cx8="http://schemas.microsoft.com/office/drawing/2016/5/14/chartex" xmlns:mc="http://schemas.openxmlformats.org/markup-compatibility/2006" xmlns:aink="http://schemas.microsoft.com/office/drawing/2016/ink" xmlns:am3d="http://schemas.microsoft.com/office/drawing/2017/model3d" xmlns:o="urn:schemas-microsoft-com:office:office" xmlns:r="http://schemas.openxmlformats.org/officeDocument/2006/relationships" xmlns:m="http://schemas.openxmlformats.org/officeDocument/2006/math" xmlns:v="urn:schemas-microsoft-com:vml" xmlns:wp14="http://schemas.microsoft.com/office/word/2010/wordprocessingDrawing" xmlns:wp="http://schemas.openxmlformats.org/drawingml/2006/wordprocessingDrawing" xmlns:w10="urn:schemas-microsoft-com:office:word" xmlns:w="http://schemas.openxmlformats.org/wordprocessingml/2006/main" xmlns:w14="http://schemas.microsoft.com/office/word/2010/wordml" xmlns:w15="http://schemas.microsoft.com/office/word/2012/wordml" xmlns:w16cex="http://schemas.microsoft.com/office/word/2018/wordml/cex" xmlns:w16cid="http://schemas.microsoft.com/office/word/2016/wordml/cid" xmlns:w16="http://schemas.microsoft.com/office/word/2018/wordml" xmlns:w16se="http://schemas.microsoft.com/office/word/2015/wordml/symex" xmlns:wpg="http://schemas.microsoft.com/office/word/2010/wordprocessingGroup" xmlns:wpi="http://schemas.microsoft.com/office/word/2010/wordprocessingInk" xmlns:wne="http://schemas.microsoft.com/office/word/2006/wordml" xmlns:wps="http://schemas.microsoft.com/office/word/2010/wordprocessingShape" mc:Ignorable="w14 w15 w16se w16cid w16 w16cex wp14">
   <w:p>
     <w:pPr>
       <w:pStyle w:val="Header-StudentFirstPage"/>
     </w:pPr>
-    <w:fldSimple w:instr=" TITLE  \* Upper  \* MERGEFORMAT ">
-      <w:r>
-        <w:rPr>
-          <w:caps w:val="0"/>
-        </w:rPr>
-        <w:t>**DO A PRINT PREVIEW TO UPDATE FIELDS**</w:t>
-      </w:r>
-    </w:fldSimple>
+    <w:r>
+      <w:fldChar w:fldCharType="begin"/>
+    </w:r>
+    <w:r>
+      <w:instrText xml:space="preserve"> TITLE  \* Upper  \* MERGEFORMAT </w:instrText>
+    </w:r>
+    <w:r>
+      <w:fldChar w:fldCharType="separate"/>
+    </w:r>
+    <w:r>
+      <w:rPr>
+        <w:caps w:val="0"/>
+      </w:rPr>
+      <w:t>**DO A PRINT PREVIEW TO UPDATE FIELDS**</w:t>
+    </w:r>
+    <w:r>
+      <w:rPr>
+        <w:caps w:val="0"/>
+      </w:rPr>
+      <w:fldChar w:fldCharType="end"/>
+    </w:r>
     <w:r>
       <w:tab/>
     </w:r>
@@ -883,7 +894,7 @@
 </file>
 
 <file path=word/header2.xml><?xml version="1.0" encoding="utf-8"?>
-<w:hdr xmlns:wpc="http://schemas.microsoft.com/office/word/2010/wordprocessingCanvas" xmlns:cx="http://schemas.microsoft.com/office/drawing/2014/chartex" xmlns:cx1="http://schemas.microsoft.com/office/drawing/2015/9/8/chartex" xmlns:cx2="http://schemas.microsoft.com/office/drawing/2015/10/21/chartex" xmlns:cx3="http://schemas.microsoft.com/office/drawing/2016/5/9/chartex" xmlns:cx4="http://schemas.microsoft.com/office/drawing/2016/5/10/chartex" xmlns:cx5="http://schemas.microsoft.com/office/drawing/2016/5/11/chartex" xmlns:cx6="http://schemas.microsoft.com/office/drawing/2016/5/12/chartex" xmlns:cx7="http://schemas.microsoft.com/office/drawing/2016/5/13/chartex" xmlns:cx8="http://schemas.microsoft.com/office/drawing/2016/5/14/chartex" xmlns:mc="http://schemas.openxmlformats.org/markup-compatibility/2006" xmlns:aink="http://schemas.microsoft.com/office/drawing/2016/ink" xmlns:am3d="http://schemas.microsoft.com/office/drawing/2017/model3d" xmlns:o="urn:schemas-microsoft-com:office:office" xmlns:r="http://schemas.openxmlformats.org/officeDocument/2006/relationships" xmlns:m="http://schemas.openxmlformats.org/officeDocument/2006/math" xmlns:v="urn:schemas-microsoft-com:vml" xmlns:wp14="http://schemas.microsoft.com/office/word/2010/wordprocessingDrawing" xmlns:wp="http://schemas.openxmlformats.org/drawingml/2006/wordprocessingDrawing" xmlns:w10="urn:schemas-microsoft-com:office:word" xmlns:w="http://schemas.openxmlformats.org/wordprocessingml/2006/main" xmlns:w14="http://schemas.microsoft.com/office/word/2010/wordml" xmlns:w15="http://schemas.microsoft.com/office/word/2012/wordml" xmlns:w16cid="http://schemas.microsoft.com/office/word/2016/wordml/cid" xmlns:w16se="http://schemas.microsoft.com/office/word/2015/wordml/symex" xmlns:wpg="http://schemas.microsoft.com/office/word/2010/wordprocessingGroup" xmlns:wpi="http://schemas.microsoft.com/office/word/2010/wordprocessingInk" xmlns:wne="http://schemas.microsoft.com/office/word/2006/wordml" xmlns:wps="http://schemas.microsoft.com/office/word/2010/wordprocessingShape" mc:Ignorable="w14 w15 w16se w16cid wp14">
+<w:hdr xmlns:wpc="http://schemas.microsoft.com/office/word/2010/wordprocessingCanvas" xmlns:cx="http://schemas.microsoft.com/office/drawing/2014/chartex" xmlns:cx1="http://schemas.microsoft.com/office/drawing/2015/9/8/chartex" xmlns:cx2="http://schemas.microsoft.com/office/drawing/2015/10/21/chartex" xmlns:cx3="http://schemas.microsoft.com/office/drawing/2016/5/9/chartex" xmlns:cx4="http://schemas.microsoft.com/office/drawing/2016/5/10/chartex" xmlns:cx5="http://schemas.microsoft.com/office/drawing/2016/5/11/chartex" xmlns:cx6="http://schemas.microsoft.com/office/drawing/2016/5/12/chartex" xmlns:cx7="http://schemas.microsoft.com/office/drawing/2016/5/13/chartex" xmlns:cx8="http://schemas.microsoft.com/office/drawing/2016/5/14/chartex" xmlns:mc="http://schemas.openxmlformats.org/markup-compatibility/2006" xmlns:aink="http://schemas.microsoft.com/office/drawing/2016/ink" xmlns:am3d="http://schemas.microsoft.com/office/drawing/2017/model3d" xmlns:o="urn:schemas-microsoft-com:office:office" xmlns:r="http://schemas.openxmlformats.org/officeDocument/2006/relationships" xmlns:m="http://schemas.openxmlformats.org/officeDocument/2006/math" xmlns:v="urn:schemas-microsoft-com:vml" xmlns:wp14="http://schemas.microsoft.com/office/word/2010/wordprocessingDrawing" xmlns:wp="http://schemas.openxmlformats.org/drawingml/2006/wordprocessingDrawing" xmlns:w10="urn:schemas-microsoft-com:office:word" xmlns:w="http://schemas.openxmlformats.org/wordprocessingml/2006/main" xmlns:w14="http://schemas.microsoft.com/office/word/2010/wordml" xmlns:w15="http://schemas.microsoft.com/office/word/2012/wordml" xmlns:w16cex="http://schemas.microsoft.com/office/word/2018/wordml/cex" xmlns:w16cid="http://schemas.microsoft.com/office/word/2016/wordml/cid" xmlns:w16="http://schemas.microsoft.com/office/word/2018/wordml" xmlns:w16se="http://schemas.microsoft.com/office/word/2015/wordml/symex" xmlns:wpg="http://schemas.microsoft.com/office/word/2010/wordprocessingGroup" xmlns:wpi="http://schemas.microsoft.com/office/word/2010/wordprocessingInk" xmlns:wne="http://schemas.microsoft.com/office/word/2006/wordml" xmlns:wps="http://schemas.microsoft.com/office/word/2010/wordprocessingShape" mc:Ignorable="w14 w15 w16se w16cid w16 w16cex wp14">
   <w:p>
     <w:pPr>
       <w:pStyle w:val="Header-StudentFirstPage"/>
@@ -895,33 +906,20 @@
     <w:r>
       <w:tab/>
     </w:r>
-    <w:r>
-      <w:fldChar w:fldCharType="begin"/>
-    </w:r>
-    <w:r>
-      <w:instrText xml:space="preserve"> TITLE  \* Upper  \* MERGEFORMAT </w:instrText>
-    </w:r>
-    <w:r>
-      <w:fldChar w:fldCharType="separate"/>
-    </w:r>
-    <w:r>
-      <w:rPr>
-        <w:caps w:val="0"/>
-      </w:rPr>
-      <w:t>**DO A PRINT PREVIEW TO UPDATE FIELDS**</w:t>
-    </w:r>
-    <w:r>
-      <w:rPr>
-        <w:caps w:val="0"/>
-      </w:rPr>
-      <w:fldChar w:fldCharType="end"/>
-    </w:r>
+    <w:fldSimple w:instr=" TITLE  \* Upper  \* MERGEFORMAT ">
+      <w:r>
+        <w:rPr>
+          <w:caps w:val="0"/>
+        </w:rPr>
+        <w:t>**DO A PRINT PREVIEW TO UPDATE FIELDS**</w:t>
+      </w:r>
+    </w:fldSimple>
   </w:p>
 </w:hdr>
 </file>
 
 <file path=word/header3.xml><?xml version="1.0" encoding="utf-8"?>
-<w:hdr xmlns:wpc="http://schemas.microsoft.com/office/word/2010/wordprocessingCanvas" xmlns:cx="http://schemas.microsoft.com/office/drawing/2014/chartex" xmlns:cx1="http://schemas.microsoft.com/office/drawing/2015/9/8/chartex" xmlns:cx2="http://schemas.microsoft.com/office/drawing/2015/10/21/chartex" xmlns:cx3="http://schemas.microsoft.com/office/drawing/2016/5/9/chartex" xmlns:cx4="http://schemas.microsoft.com/office/drawing/2016/5/10/chartex" xmlns:cx5="http://schemas.microsoft.com/office/drawing/2016/5/11/chartex" xmlns:cx6="http://schemas.microsoft.com/office/drawing/2016/5/12/chartex" xmlns:cx7="http://schemas.microsoft.com/office/drawing/2016/5/13/chartex" xmlns:cx8="http://schemas.microsoft.com/office/drawing/2016/5/14/chartex" xmlns:mc="http://schemas.openxmlformats.org/markup-compatibility/2006" xmlns:aink="http://schemas.microsoft.com/office/drawing/2016/ink" xmlns:am3d="http://schemas.microsoft.com/office/drawing/2017/model3d" xmlns:o="urn:schemas-microsoft-com:office:office" xmlns:r="http://schemas.openxmlformats.org/officeDocument/2006/relationships" xmlns:m="http://schemas.openxmlformats.org/officeDocument/2006/math" xmlns:v="urn:schemas-microsoft-com:vml" xmlns:wp14="http://schemas.microsoft.com/office/word/2010/wordprocessingDrawing" xmlns:wp="http://schemas.openxmlformats.org/drawingml/2006/wordprocessingDrawing" xmlns:w10="urn:schemas-microsoft-com:office:word" xmlns:w="http://schemas.openxmlformats.org/wordprocessingml/2006/main" xmlns:w14="http://schemas.microsoft.com/office/word/2010/wordml" xmlns:w15="http://schemas.microsoft.com/office/word/2012/wordml" xmlns:w16cid="http://schemas.microsoft.com/office/word/2016/wordml/cid" xmlns:w16se="http://schemas.microsoft.com/office/word/2015/wordml/symex" xmlns:wpg="http://schemas.microsoft.com/office/word/2010/wordprocessingGroup" xmlns:wpi="http://schemas.microsoft.com/office/word/2010/wordprocessingInk" xmlns:wne="http://schemas.microsoft.com/office/word/2006/wordml" xmlns:wps="http://schemas.microsoft.com/office/word/2010/wordprocessingShape" mc:Ignorable="w14 w15 w16se w16cid wp14">
+<w:hdr xmlns:wpc="http://schemas.microsoft.com/office/word/2010/wordprocessingCanvas" xmlns:cx="http://schemas.microsoft.com/office/drawing/2014/chartex" xmlns:cx1="http://schemas.microsoft.com/office/drawing/2015/9/8/chartex" xmlns:cx2="http://schemas.microsoft.com/office/drawing/2015/10/21/chartex" xmlns:cx3="http://schemas.microsoft.com/office/drawing/2016/5/9/chartex" xmlns:cx4="http://schemas.microsoft.com/office/drawing/2016/5/10/chartex" xmlns:cx5="http://schemas.microsoft.com/office/drawing/2016/5/11/chartex" xmlns:cx6="http://schemas.microsoft.com/office/drawing/2016/5/12/chartex" xmlns:cx7="http://schemas.microsoft.com/office/drawing/2016/5/13/chartex" xmlns:cx8="http://schemas.microsoft.com/office/drawing/2016/5/14/chartex" xmlns:mc="http://schemas.openxmlformats.org/markup-compatibility/2006" xmlns:aink="http://schemas.microsoft.com/office/drawing/2016/ink" xmlns:am3d="http://schemas.microsoft.com/office/drawing/2017/model3d" xmlns:o="urn:schemas-microsoft-com:office:office" xmlns:r="http://schemas.openxmlformats.org/officeDocument/2006/relationships" xmlns:m="http://schemas.openxmlformats.org/officeDocument/2006/math" xmlns:v="urn:schemas-microsoft-com:vml" xmlns:wp14="http://schemas.microsoft.com/office/word/2010/wordprocessingDrawing" xmlns:wp="http://schemas.openxmlformats.org/drawingml/2006/wordprocessingDrawing" xmlns:w10="urn:schemas-microsoft-com:office:word" xmlns:w="http://schemas.openxmlformats.org/wordprocessingml/2006/main" xmlns:w14="http://schemas.microsoft.com/office/word/2010/wordml" xmlns:w15="http://schemas.microsoft.com/office/word/2012/wordml" xmlns:w16cex="http://schemas.microsoft.com/office/word/2018/wordml/cex" xmlns:w16cid="http://schemas.microsoft.com/office/word/2016/wordml/cid" xmlns:w16="http://schemas.microsoft.com/office/word/2018/wordml" xmlns:w16se="http://schemas.microsoft.com/office/word/2015/wordml/symex" xmlns:wpg="http://schemas.microsoft.com/office/word/2010/wordprocessingGroup" xmlns:wpi="http://schemas.microsoft.com/office/word/2010/wordprocessingInk" xmlns:wne="http://schemas.microsoft.com/office/word/2006/wordml" xmlns:wps="http://schemas.microsoft.com/office/word/2010/wordprocessingShape" mc:Ignorable="w14 w15 w16se w16cid w16 w16cex wp14">
   <w:p>
     <w:pPr>
       <w:pStyle w:val="Header-StudentFirstPage"/>
@@ -943,7 +941,7 @@
 </file>
 
 <file path=word/numbering.xml><?xml version="1.0" encoding="utf-8"?>
-<w:numbering xmlns:wpc="http://schemas.microsoft.com/office/word/2010/wordprocessingCanvas" xmlns:cx="http://schemas.microsoft.com/office/drawing/2014/chartex" xmlns:cx1="http://schemas.microsoft.com/office/drawing/2015/9/8/chartex" xmlns:cx2="http://schemas.microsoft.com/office/drawing/2015/10/21/chartex" xmlns:cx3="http://schemas.microsoft.com/office/drawing/2016/5/9/chartex" xmlns:cx4="http://schemas.microsoft.com/office/drawing/2016/5/10/chartex" xmlns:cx5="http://schemas.microsoft.com/office/drawing/2016/5/11/chartex" xmlns:cx6="http://schemas.microsoft.com/office/drawing/2016/5/12/chartex" xmlns:cx7="http://schemas.microsoft.com/office/drawing/2016/5/13/chartex" xmlns:cx8="http://schemas.microsoft.com/office/drawing/2016/5/14/chartex" xmlns:mc="http://schemas.openxmlformats.org/markup-compatibility/2006" xmlns:aink="http://schemas.microsoft.com/office/drawing/2016/ink" xmlns:am3d="http://schemas.microsoft.com/office/drawing/2017/model3d" xmlns:o="urn:schemas-microsoft-com:office:office" xmlns:r="http://schemas.openxmlformats.org/officeDocument/2006/relationships" xmlns:m="http://schemas.openxmlformats.org/officeDocument/2006/math" xmlns:v="urn:schemas-microsoft-com:vml" xmlns:wp14="http://schemas.microsoft.com/office/word/2010/wordprocessingDrawing" xmlns:wp="http://schemas.openxmlformats.org/drawingml/2006/wordprocessingDrawing" xmlns:w10="urn:schemas-microsoft-com:office:word" xmlns:w="http://schemas.openxmlformats.org/wordprocessingml/2006/main" xmlns:w14="http://schemas.microsoft.com/office/word/2010/wordml" xmlns:w15="http://schemas.microsoft.com/office/word/2012/wordml" xmlns:w16cid="http://schemas.microsoft.com/office/word/2016/wordml/cid" xmlns:w16se="http://schemas.microsoft.com/office/word/2015/wordml/symex" xmlns:wpg="http://schemas.microsoft.com/office/word/2010/wordprocessingGroup" xmlns:wpi="http://schemas.microsoft.com/office/word/2010/wordprocessingInk" xmlns:wne="http://schemas.microsoft.com/office/word/2006/wordml" xmlns:wps="http://schemas.microsoft.com/office/word/2010/wordprocessingShape" mc:Ignorable="w14 w15 w16se w16cid wp14">
+<w:numbering xmlns:wpc="http://schemas.microsoft.com/office/word/2010/wordprocessingCanvas" xmlns:cx="http://schemas.microsoft.com/office/drawing/2014/chartex" xmlns:cx1="http://schemas.microsoft.com/office/drawing/2015/9/8/chartex" xmlns:cx2="http://schemas.microsoft.com/office/drawing/2015/10/21/chartex" xmlns:cx3="http://schemas.microsoft.com/office/drawing/2016/5/9/chartex" xmlns:cx4="http://schemas.microsoft.com/office/drawing/2016/5/10/chartex" xmlns:cx5="http://schemas.microsoft.com/office/drawing/2016/5/11/chartex" xmlns:cx6="http://schemas.microsoft.com/office/drawing/2016/5/12/chartex" xmlns:cx7="http://schemas.microsoft.com/office/drawing/2016/5/13/chartex" xmlns:cx8="http://schemas.microsoft.com/office/drawing/2016/5/14/chartex" xmlns:mc="http://schemas.openxmlformats.org/markup-compatibility/2006" xmlns:aink="http://schemas.microsoft.com/office/drawing/2016/ink" xmlns:am3d="http://schemas.microsoft.com/office/drawing/2017/model3d" xmlns:o="urn:schemas-microsoft-com:office:office" xmlns:r="http://schemas.openxmlformats.org/officeDocument/2006/relationships" xmlns:m="http://schemas.openxmlformats.org/officeDocument/2006/math" xmlns:v="urn:schemas-microsoft-com:vml" xmlns:wp14="http://schemas.microsoft.com/office/word/2010/wordprocessingDrawing" xmlns:wp="http://schemas.openxmlformats.org/drawingml/2006/wordprocessingDrawing" xmlns:w10="urn:schemas-microsoft-com:office:word" xmlns:w="http://schemas.openxmlformats.org/wordprocessingml/2006/main" xmlns:w14="http://schemas.microsoft.com/office/word/2010/wordml" xmlns:w15="http://schemas.microsoft.com/office/word/2012/wordml" xmlns:w16cex="http://schemas.microsoft.com/office/word/2018/wordml/cex" xmlns:w16cid="http://schemas.microsoft.com/office/word/2016/wordml/cid" xmlns:w16="http://schemas.microsoft.com/office/word/2018/wordml" xmlns:w16se="http://schemas.microsoft.com/office/word/2015/wordml/symex" xmlns:wpg="http://schemas.microsoft.com/office/word/2010/wordprocessingGroup" xmlns:wpi="http://schemas.microsoft.com/office/word/2010/wordprocessingInk" xmlns:wne="http://schemas.microsoft.com/office/word/2006/wordml" xmlns:wps="http://schemas.microsoft.com/office/word/2010/wordprocessingShape" mc:Ignorable="w14 w15 w16se w16cid w16 w16cex wp14">
   <w:abstractNum w:abstractNumId="0" w15:restartNumberingAfterBreak="0">
     <w:nsid w:val="FFFFFF1D"/>
     <w:multiLevelType w:val="multilevel"/>
@@ -2805,7 +2803,7 @@
 </file>
 
 <file path=word/styles.xml><?xml version="1.0" encoding="utf-8"?>
-<w:styles xmlns:mc="http://schemas.openxmlformats.org/markup-compatibility/2006" xmlns:r="http://schemas.openxmlformats.org/officeDocument/2006/relationships" xmlns:w="http://schemas.openxmlformats.org/wordprocessingml/2006/main" xmlns:w14="http://schemas.microsoft.com/office/word/2010/wordml" xmlns:w15="http://schemas.microsoft.com/office/word/2012/wordml" xmlns:w16cid="http://schemas.microsoft.com/office/word/2016/wordml/cid" xmlns:w16se="http://schemas.microsoft.com/office/word/2015/wordml/symex" mc:Ignorable="w14 w15 w16se w16cid">
+<w:styles xmlns:mc="http://schemas.openxmlformats.org/markup-compatibility/2006" xmlns:r="http://schemas.openxmlformats.org/officeDocument/2006/relationships" xmlns:w="http://schemas.openxmlformats.org/wordprocessingml/2006/main" xmlns:w14="http://schemas.microsoft.com/office/word/2010/wordml" xmlns:w15="http://schemas.microsoft.com/office/word/2012/wordml" xmlns:w16cex="http://schemas.microsoft.com/office/word/2018/wordml/cex" xmlns:w16cid="http://schemas.microsoft.com/office/word/2016/wordml/cid" xmlns:w16="http://schemas.microsoft.com/office/word/2018/wordml" xmlns:w16se="http://schemas.microsoft.com/office/word/2015/wordml/symex" mc:Ignorable="w14 w15 w16se w16cid w16 w16cex">
   <w:docDefaults>
     <w:rPrDefault>
       <w:rPr>
@@ -3196,6 +3194,7 @@
   <w:style w:type="paragraph" w:default="1" w:styleId="Normal">
     <w:name w:val="Normal"/>
     <w:qFormat/>
+    <w:rsid w:val="00730378"/>
   </w:style>
   <w:style w:type="paragraph" w:styleId="Heading1">
     <w:name w:val="heading 1"/>
@@ -3405,7 +3404,7 @@
     <w:autoRedefine/>
     <w:uiPriority w:val="99"/>
     <w:qFormat/>
-    <w:rsid w:val="00C11A64"/>
+    <w:rsid w:val="0012160B"/>
     <w:pPr>
       <w:keepNext/>
       <w:pageBreakBefore/>
@@ -3426,7 +3425,7 @@
     <w:basedOn w:val="DefaultParagraphFont"/>
     <w:link w:val="Title"/>
     <w:uiPriority w:val="99"/>
-    <w:rsid w:val="00C11A64"/>
+    <w:rsid w:val="0012160B"/>
     <w:rPr>
       <w:rFonts w:ascii="Arial Narrow" w:hAnsi="Arial Narrow" w:cs="Arial"/>
       <w:bCs/>
@@ -3926,10 +3925,16 @@
     <w:autoRedefine/>
     <w:uiPriority w:val="39"/>
     <w:unhideWhenUsed/>
-    <w:rsid w:val="00A37E8E"/>
-    <w:pPr>
-      <w:ind w:left="240"/>
-    </w:pPr>
+    <w:rsid w:val="00D90921"/>
+    <w:pPr>
+      <w:spacing w:line="20" w:lineRule="exact"/>
+      <w:ind w:left="245"/>
+      <w:contextualSpacing/>
+    </w:pPr>
+    <w:rPr>
+      <w:vanish/>
+      <w:sz w:val="2"/>
+    </w:rPr>
   </w:style>
   <w:style w:type="paragraph" w:styleId="TOC3">
     <w:name w:val="toc 3"/>
@@ -3938,10 +3943,16 @@
     <w:autoRedefine/>
     <w:uiPriority w:val="39"/>
     <w:unhideWhenUsed/>
-    <w:rsid w:val="00A37E8E"/>
-    <w:pPr>
-      <w:ind w:left="480"/>
-    </w:pPr>
+    <w:rsid w:val="00D90921"/>
+    <w:pPr>
+      <w:spacing w:line="20" w:lineRule="exact"/>
+      <w:ind w:left="475"/>
+      <w:contextualSpacing/>
+    </w:pPr>
+    <w:rPr>
+      <w:vanish/>
+      <w:sz w:val="2"/>
+    </w:rPr>
   </w:style>
   <w:style w:type="paragraph" w:styleId="TOC4">
     <w:name w:val="toc 4"/>

</xml_diff>

<commit_message>
Added "Student Handout" to header and expanded header text width
</commit_message>
<xml_diff>
--- a/transformations/Normal.docx
+++ b/transformations/Normal.docx
@@ -1,6 +1,6 @@
 
 <file path=word/document.xml><?xml version="1.0" encoding="utf-8"?>
-<w:document xmlns:wpc="http://schemas.microsoft.com/office/word/2010/wordprocessingCanvas" xmlns:cx="http://schemas.microsoft.com/office/drawing/2014/chartex" xmlns:cx1="http://schemas.microsoft.com/office/drawing/2015/9/8/chartex" xmlns:cx2="http://schemas.microsoft.com/office/drawing/2015/10/21/chartex" xmlns:cx3="http://schemas.microsoft.com/office/drawing/2016/5/9/chartex" xmlns:cx4="http://schemas.microsoft.com/office/drawing/2016/5/10/chartex" xmlns:cx5="http://schemas.microsoft.com/office/drawing/2016/5/11/chartex" xmlns:cx6="http://schemas.microsoft.com/office/drawing/2016/5/12/chartex" xmlns:cx7="http://schemas.microsoft.com/office/drawing/2016/5/13/chartex" xmlns:cx8="http://schemas.microsoft.com/office/drawing/2016/5/14/chartex" xmlns:mc="http://schemas.openxmlformats.org/markup-compatibility/2006" xmlns:aink="http://schemas.microsoft.com/office/drawing/2016/ink" xmlns:am3d="http://schemas.microsoft.com/office/drawing/2017/model3d" xmlns:o="urn:schemas-microsoft-com:office:office" xmlns:r="http://schemas.openxmlformats.org/officeDocument/2006/relationships" xmlns:m="http://schemas.openxmlformats.org/officeDocument/2006/math" xmlns:v="urn:schemas-microsoft-com:vml" xmlns:wp14="http://schemas.microsoft.com/office/word/2010/wordprocessingDrawing" xmlns:wp="http://schemas.openxmlformats.org/drawingml/2006/wordprocessingDrawing" xmlns:w10="urn:schemas-microsoft-com:office:word" xmlns:w="http://schemas.openxmlformats.org/wordprocessingml/2006/main" xmlns:w14="http://schemas.microsoft.com/office/word/2010/wordml" xmlns:w15="http://schemas.microsoft.com/office/word/2012/wordml" xmlns:w16cex="http://schemas.microsoft.com/office/word/2018/wordml/cex" xmlns:w16cid="http://schemas.microsoft.com/office/word/2016/wordml/cid" xmlns:w16="http://schemas.microsoft.com/office/word/2018/wordml" xmlns:w16se="http://schemas.microsoft.com/office/word/2015/wordml/symex" xmlns:wpg="http://schemas.microsoft.com/office/word/2010/wordprocessingGroup" xmlns:wpi="http://schemas.microsoft.com/office/word/2010/wordprocessingInk" xmlns:wne="http://schemas.microsoft.com/office/word/2006/wordml" xmlns:wps="http://schemas.microsoft.com/office/word/2010/wordprocessingShape" mc:Ignorable="w14 w15 w16se w16cid w16 w16cex wp14">
+<w:document xmlns:wpc="http://schemas.microsoft.com/office/word/2010/wordprocessingCanvas" xmlns:cx="http://schemas.microsoft.com/office/drawing/2014/chartex" xmlns:cx1="http://schemas.microsoft.com/office/drawing/2015/9/8/chartex" xmlns:cx2="http://schemas.microsoft.com/office/drawing/2015/10/21/chartex" xmlns:cx3="http://schemas.microsoft.com/office/drawing/2016/5/9/chartex" xmlns:cx4="http://schemas.microsoft.com/office/drawing/2016/5/10/chartex" xmlns:cx5="http://schemas.microsoft.com/office/drawing/2016/5/11/chartex" xmlns:cx6="http://schemas.microsoft.com/office/drawing/2016/5/12/chartex" xmlns:cx7="http://schemas.microsoft.com/office/drawing/2016/5/13/chartex" xmlns:cx8="http://schemas.microsoft.com/office/drawing/2016/5/14/chartex" xmlns:mc="http://schemas.openxmlformats.org/markup-compatibility/2006" xmlns:aink="http://schemas.microsoft.com/office/drawing/2016/ink" xmlns:am3d="http://schemas.microsoft.com/office/drawing/2017/model3d" xmlns:o="urn:schemas-microsoft-com:office:office" xmlns:r="http://schemas.openxmlformats.org/officeDocument/2006/relationships" xmlns:m="http://schemas.openxmlformats.org/officeDocument/2006/math" xmlns:v="urn:schemas-microsoft-com:vml" xmlns:wp14="http://schemas.microsoft.com/office/word/2010/wordprocessingDrawing" xmlns:wp="http://schemas.openxmlformats.org/drawingml/2006/wordprocessingDrawing" xmlns:w10="urn:schemas-microsoft-com:office:word" xmlns:w="http://schemas.openxmlformats.org/wordprocessingml/2006/main" xmlns:w14="http://schemas.microsoft.com/office/word/2010/wordml" xmlns:w15="http://schemas.microsoft.com/office/word/2012/wordml" xmlns:w16cex="http://schemas.microsoft.com/office/word/2018/wordml/cex" xmlns:w16cid="http://schemas.microsoft.com/office/word/2016/wordml/cid" xmlns:w16="http://schemas.microsoft.com/office/word/2018/wordml" xmlns:w16sdtdh="http://schemas.microsoft.com/office/word/2020/wordml/sdtdatahash" xmlns:w16se="http://schemas.microsoft.com/office/word/2015/wordml/symex" xmlns:wpg="http://schemas.microsoft.com/office/word/2010/wordprocessingGroup" xmlns:wpi="http://schemas.microsoft.com/office/word/2010/wordprocessingInk" xmlns:wne="http://schemas.microsoft.com/office/word/2006/wordml" xmlns:wps="http://schemas.microsoft.com/office/word/2010/wordprocessingShape" mc:Ignorable="w14 w15 w16se w16cid w16 w16cex w16sdtdh wp14">
   <w:body>
     <w:p>
       <w:pPr>
@@ -651,7 +651,7 @@
 </file>
 
 <file path=word/endnotes.xml><?xml version="1.0" encoding="utf-8"?>
-<w:endnotes xmlns:wpc="http://schemas.microsoft.com/office/word/2010/wordprocessingCanvas" xmlns:cx="http://schemas.microsoft.com/office/drawing/2014/chartex" xmlns:cx1="http://schemas.microsoft.com/office/drawing/2015/9/8/chartex" xmlns:cx2="http://schemas.microsoft.com/office/drawing/2015/10/21/chartex" xmlns:cx3="http://schemas.microsoft.com/office/drawing/2016/5/9/chartex" xmlns:cx4="http://schemas.microsoft.com/office/drawing/2016/5/10/chartex" xmlns:cx5="http://schemas.microsoft.com/office/drawing/2016/5/11/chartex" xmlns:cx6="http://schemas.microsoft.com/office/drawing/2016/5/12/chartex" xmlns:cx7="http://schemas.microsoft.com/office/drawing/2016/5/13/chartex" xmlns:cx8="http://schemas.microsoft.com/office/drawing/2016/5/14/chartex" xmlns:mc="http://schemas.openxmlformats.org/markup-compatibility/2006" xmlns:aink="http://schemas.microsoft.com/office/drawing/2016/ink" xmlns:am3d="http://schemas.microsoft.com/office/drawing/2017/model3d" xmlns:o="urn:schemas-microsoft-com:office:office" xmlns:r="http://schemas.openxmlformats.org/officeDocument/2006/relationships" xmlns:m="http://schemas.openxmlformats.org/officeDocument/2006/math" xmlns:v="urn:schemas-microsoft-com:vml" xmlns:wp14="http://schemas.microsoft.com/office/word/2010/wordprocessingDrawing" xmlns:wp="http://schemas.openxmlformats.org/drawingml/2006/wordprocessingDrawing" xmlns:w10="urn:schemas-microsoft-com:office:word" xmlns:w="http://schemas.openxmlformats.org/wordprocessingml/2006/main" xmlns:w14="http://schemas.microsoft.com/office/word/2010/wordml" xmlns:w15="http://schemas.microsoft.com/office/word/2012/wordml" xmlns:w16cex="http://schemas.microsoft.com/office/word/2018/wordml/cex" xmlns:w16cid="http://schemas.microsoft.com/office/word/2016/wordml/cid" xmlns:w16="http://schemas.microsoft.com/office/word/2018/wordml" xmlns:w16se="http://schemas.microsoft.com/office/word/2015/wordml/symex" xmlns:wpg="http://schemas.microsoft.com/office/word/2010/wordprocessingGroup" xmlns:wpi="http://schemas.microsoft.com/office/word/2010/wordprocessingInk" xmlns:wne="http://schemas.microsoft.com/office/word/2006/wordml" xmlns:wps="http://schemas.microsoft.com/office/word/2010/wordprocessingShape" mc:Ignorable="w14 w15 w16se w16cid w16 w16cex wp14">
+<w:endnotes xmlns:wpc="http://schemas.microsoft.com/office/word/2010/wordprocessingCanvas" xmlns:cx="http://schemas.microsoft.com/office/drawing/2014/chartex" xmlns:cx1="http://schemas.microsoft.com/office/drawing/2015/9/8/chartex" xmlns:cx2="http://schemas.microsoft.com/office/drawing/2015/10/21/chartex" xmlns:cx3="http://schemas.microsoft.com/office/drawing/2016/5/9/chartex" xmlns:cx4="http://schemas.microsoft.com/office/drawing/2016/5/10/chartex" xmlns:cx5="http://schemas.microsoft.com/office/drawing/2016/5/11/chartex" xmlns:cx6="http://schemas.microsoft.com/office/drawing/2016/5/12/chartex" xmlns:cx7="http://schemas.microsoft.com/office/drawing/2016/5/13/chartex" xmlns:cx8="http://schemas.microsoft.com/office/drawing/2016/5/14/chartex" xmlns:mc="http://schemas.openxmlformats.org/markup-compatibility/2006" xmlns:aink="http://schemas.microsoft.com/office/drawing/2016/ink" xmlns:am3d="http://schemas.microsoft.com/office/drawing/2017/model3d" xmlns:o="urn:schemas-microsoft-com:office:office" xmlns:r="http://schemas.openxmlformats.org/officeDocument/2006/relationships" xmlns:m="http://schemas.openxmlformats.org/officeDocument/2006/math" xmlns:v="urn:schemas-microsoft-com:vml" xmlns:wp14="http://schemas.microsoft.com/office/word/2010/wordprocessingDrawing" xmlns:wp="http://schemas.openxmlformats.org/drawingml/2006/wordprocessingDrawing" xmlns:w10="urn:schemas-microsoft-com:office:word" xmlns:w="http://schemas.openxmlformats.org/wordprocessingml/2006/main" xmlns:w14="http://schemas.microsoft.com/office/word/2010/wordml" xmlns:w15="http://schemas.microsoft.com/office/word/2012/wordml" xmlns:w16cex="http://schemas.microsoft.com/office/word/2018/wordml/cex" xmlns:w16cid="http://schemas.microsoft.com/office/word/2016/wordml/cid" xmlns:w16="http://schemas.microsoft.com/office/word/2018/wordml" xmlns:w16sdtdh="http://schemas.microsoft.com/office/word/2020/wordml/sdtdatahash" xmlns:w16se="http://schemas.microsoft.com/office/word/2015/wordml/symex" xmlns:wpg="http://schemas.microsoft.com/office/word/2010/wordprocessingGroup" xmlns:wpi="http://schemas.microsoft.com/office/word/2010/wordprocessingInk" xmlns:wne="http://schemas.microsoft.com/office/word/2006/wordml" xmlns:wps="http://schemas.microsoft.com/office/word/2010/wordprocessingShape" mc:Ignorable="w14 w15 w16se w16cid w16 w16cex w16sdtdh wp14">
   <w:endnote w:type="separator" w:id="-1">
     <w:p>
       <w:r>
@@ -670,7 +670,7 @@
 </file>
 
 <file path=word/footer1.xml><?xml version="1.0" encoding="utf-8"?>
-<w:ftr xmlns:wpc="http://schemas.microsoft.com/office/word/2010/wordprocessingCanvas" xmlns:cx="http://schemas.microsoft.com/office/drawing/2014/chartex" xmlns:cx1="http://schemas.microsoft.com/office/drawing/2015/9/8/chartex" xmlns:cx2="http://schemas.microsoft.com/office/drawing/2015/10/21/chartex" xmlns:cx3="http://schemas.microsoft.com/office/drawing/2016/5/9/chartex" xmlns:cx4="http://schemas.microsoft.com/office/drawing/2016/5/10/chartex" xmlns:cx5="http://schemas.microsoft.com/office/drawing/2016/5/11/chartex" xmlns:cx6="http://schemas.microsoft.com/office/drawing/2016/5/12/chartex" xmlns:cx7="http://schemas.microsoft.com/office/drawing/2016/5/13/chartex" xmlns:cx8="http://schemas.microsoft.com/office/drawing/2016/5/14/chartex" xmlns:mc="http://schemas.openxmlformats.org/markup-compatibility/2006" xmlns:aink="http://schemas.microsoft.com/office/drawing/2016/ink" xmlns:am3d="http://schemas.microsoft.com/office/drawing/2017/model3d" xmlns:o="urn:schemas-microsoft-com:office:office" xmlns:r="http://schemas.openxmlformats.org/officeDocument/2006/relationships" xmlns:m="http://schemas.openxmlformats.org/officeDocument/2006/math" xmlns:v="urn:schemas-microsoft-com:vml" xmlns:wp14="http://schemas.microsoft.com/office/word/2010/wordprocessingDrawing" xmlns:wp="http://schemas.openxmlformats.org/drawingml/2006/wordprocessingDrawing" xmlns:w10="urn:schemas-microsoft-com:office:word" xmlns:w="http://schemas.openxmlformats.org/wordprocessingml/2006/main" xmlns:w14="http://schemas.microsoft.com/office/word/2010/wordml" xmlns:w15="http://schemas.microsoft.com/office/word/2012/wordml" xmlns:w16cex="http://schemas.microsoft.com/office/word/2018/wordml/cex" xmlns:w16cid="http://schemas.microsoft.com/office/word/2016/wordml/cid" xmlns:w16="http://schemas.microsoft.com/office/word/2018/wordml" xmlns:w16se="http://schemas.microsoft.com/office/word/2015/wordml/symex" xmlns:wpg="http://schemas.microsoft.com/office/word/2010/wordprocessingGroup" xmlns:wpi="http://schemas.microsoft.com/office/word/2010/wordprocessingInk" xmlns:wne="http://schemas.microsoft.com/office/word/2006/wordml" xmlns:wps="http://schemas.microsoft.com/office/word/2010/wordprocessingShape" mc:Ignorable="w14 w15 w16se w16cid w16 w16cex wp14">
+<w:ftr xmlns:wpc="http://schemas.microsoft.com/office/word/2010/wordprocessingCanvas" xmlns:cx="http://schemas.microsoft.com/office/drawing/2014/chartex" xmlns:cx1="http://schemas.microsoft.com/office/drawing/2015/9/8/chartex" xmlns:cx2="http://schemas.microsoft.com/office/drawing/2015/10/21/chartex" xmlns:cx3="http://schemas.microsoft.com/office/drawing/2016/5/9/chartex" xmlns:cx4="http://schemas.microsoft.com/office/drawing/2016/5/10/chartex" xmlns:cx5="http://schemas.microsoft.com/office/drawing/2016/5/11/chartex" xmlns:cx6="http://schemas.microsoft.com/office/drawing/2016/5/12/chartex" xmlns:cx7="http://schemas.microsoft.com/office/drawing/2016/5/13/chartex" xmlns:cx8="http://schemas.microsoft.com/office/drawing/2016/5/14/chartex" xmlns:mc="http://schemas.openxmlformats.org/markup-compatibility/2006" xmlns:aink="http://schemas.microsoft.com/office/drawing/2016/ink" xmlns:am3d="http://schemas.microsoft.com/office/drawing/2017/model3d" xmlns:o="urn:schemas-microsoft-com:office:office" xmlns:r="http://schemas.openxmlformats.org/officeDocument/2006/relationships" xmlns:m="http://schemas.openxmlformats.org/officeDocument/2006/math" xmlns:v="urn:schemas-microsoft-com:vml" xmlns:wp14="http://schemas.microsoft.com/office/word/2010/wordprocessingDrawing" xmlns:wp="http://schemas.openxmlformats.org/drawingml/2006/wordprocessingDrawing" xmlns:w10="urn:schemas-microsoft-com:office:word" xmlns:w="http://schemas.openxmlformats.org/wordprocessingml/2006/main" xmlns:w14="http://schemas.microsoft.com/office/word/2010/wordml" xmlns:w15="http://schemas.microsoft.com/office/word/2012/wordml" xmlns:w16cex="http://schemas.microsoft.com/office/word/2018/wordml/cex" xmlns:w16cid="http://schemas.microsoft.com/office/word/2016/wordml/cid" xmlns:w16="http://schemas.microsoft.com/office/word/2018/wordml" xmlns:w16sdtdh="http://schemas.microsoft.com/office/word/2020/wordml/sdtdatahash" xmlns:w16se="http://schemas.microsoft.com/office/word/2015/wordml/symex" xmlns:wpg="http://schemas.microsoft.com/office/word/2010/wordprocessingGroup" xmlns:wpi="http://schemas.microsoft.com/office/word/2010/wordprocessingInk" xmlns:wne="http://schemas.microsoft.com/office/word/2006/wordml" xmlns:wps="http://schemas.microsoft.com/office/word/2010/wordprocessingShape" mc:Ignorable="w14 w15 w16se w16cid w16 w16cex w16sdtdh wp14">
   <w:p>
     <w:pPr>
       <w:pStyle w:val="FooterRuled"/>
@@ -731,7 +731,7 @@
 </file>
 
 <file path=word/footer2.xml><?xml version="1.0" encoding="utf-8"?>
-<w:ftr xmlns:wpc="http://schemas.microsoft.com/office/word/2010/wordprocessingCanvas" xmlns:cx="http://schemas.microsoft.com/office/drawing/2014/chartex" xmlns:cx1="http://schemas.microsoft.com/office/drawing/2015/9/8/chartex" xmlns:cx2="http://schemas.microsoft.com/office/drawing/2015/10/21/chartex" xmlns:cx3="http://schemas.microsoft.com/office/drawing/2016/5/9/chartex" xmlns:cx4="http://schemas.microsoft.com/office/drawing/2016/5/10/chartex" xmlns:cx5="http://schemas.microsoft.com/office/drawing/2016/5/11/chartex" xmlns:cx6="http://schemas.microsoft.com/office/drawing/2016/5/12/chartex" xmlns:cx7="http://schemas.microsoft.com/office/drawing/2016/5/13/chartex" xmlns:cx8="http://schemas.microsoft.com/office/drawing/2016/5/14/chartex" xmlns:mc="http://schemas.openxmlformats.org/markup-compatibility/2006" xmlns:aink="http://schemas.microsoft.com/office/drawing/2016/ink" xmlns:am3d="http://schemas.microsoft.com/office/drawing/2017/model3d" xmlns:o="urn:schemas-microsoft-com:office:office" xmlns:r="http://schemas.openxmlformats.org/officeDocument/2006/relationships" xmlns:m="http://schemas.openxmlformats.org/officeDocument/2006/math" xmlns:v="urn:schemas-microsoft-com:vml" xmlns:wp14="http://schemas.microsoft.com/office/word/2010/wordprocessingDrawing" xmlns:wp="http://schemas.openxmlformats.org/drawingml/2006/wordprocessingDrawing" xmlns:w10="urn:schemas-microsoft-com:office:word" xmlns:w="http://schemas.openxmlformats.org/wordprocessingml/2006/main" xmlns:w14="http://schemas.microsoft.com/office/word/2010/wordml" xmlns:w15="http://schemas.microsoft.com/office/word/2012/wordml" xmlns:w16cex="http://schemas.microsoft.com/office/word/2018/wordml/cex" xmlns:w16cid="http://schemas.microsoft.com/office/word/2016/wordml/cid" xmlns:w16="http://schemas.microsoft.com/office/word/2018/wordml" xmlns:w16se="http://schemas.microsoft.com/office/word/2015/wordml/symex" xmlns:wpg="http://schemas.microsoft.com/office/word/2010/wordprocessingGroup" xmlns:wpi="http://schemas.microsoft.com/office/word/2010/wordprocessingInk" xmlns:wne="http://schemas.microsoft.com/office/word/2006/wordml" xmlns:wps="http://schemas.microsoft.com/office/word/2010/wordprocessingShape" mc:Ignorable="w14 w15 w16se w16cid w16 w16cex wp14">
+<w:ftr xmlns:wpc="http://schemas.microsoft.com/office/word/2010/wordprocessingCanvas" xmlns:cx="http://schemas.microsoft.com/office/drawing/2014/chartex" xmlns:cx1="http://schemas.microsoft.com/office/drawing/2015/9/8/chartex" xmlns:cx2="http://schemas.microsoft.com/office/drawing/2015/10/21/chartex" xmlns:cx3="http://schemas.microsoft.com/office/drawing/2016/5/9/chartex" xmlns:cx4="http://schemas.microsoft.com/office/drawing/2016/5/10/chartex" xmlns:cx5="http://schemas.microsoft.com/office/drawing/2016/5/11/chartex" xmlns:cx6="http://schemas.microsoft.com/office/drawing/2016/5/12/chartex" xmlns:cx7="http://schemas.microsoft.com/office/drawing/2016/5/13/chartex" xmlns:cx8="http://schemas.microsoft.com/office/drawing/2016/5/14/chartex" xmlns:mc="http://schemas.openxmlformats.org/markup-compatibility/2006" xmlns:aink="http://schemas.microsoft.com/office/drawing/2016/ink" xmlns:am3d="http://schemas.microsoft.com/office/drawing/2017/model3d" xmlns:o="urn:schemas-microsoft-com:office:office" xmlns:r="http://schemas.openxmlformats.org/officeDocument/2006/relationships" xmlns:m="http://schemas.openxmlformats.org/officeDocument/2006/math" xmlns:v="urn:schemas-microsoft-com:vml" xmlns:wp14="http://schemas.microsoft.com/office/word/2010/wordprocessingDrawing" xmlns:wp="http://schemas.openxmlformats.org/drawingml/2006/wordprocessingDrawing" xmlns:w10="urn:schemas-microsoft-com:office:word" xmlns:w="http://schemas.openxmlformats.org/wordprocessingml/2006/main" xmlns:w14="http://schemas.microsoft.com/office/word/2010/wordml" xmlns:w15="http://schemas.microsoft.com/office/word/2012/wordml" xmlns:w16cex="http://schemas.microsoft.com/office/word/2018/wordml/cex" xmlns:w16cid="http://schemas.microsoft.com/office/word/2016/wordml/cid" xmlns:w16="http://schemas.microsoft.com/office/word/2018/wordml" xmlns:w16sdtdh="http://schemas.microsoft.com/office/word/2020/wordml/sdtdatahash" xmlns:w16se="http://schemas.microsoft.com/office/word/2015/wordml/symex" xmlns:wpg="http://schemas.microsoft.com/office/word/2010/wordprocessingGroup" xmlns:wpi="http://schemas.microsoft.com/office/word/2010/wordprocessingInk" xmlns:wne="http://schemas.microsoft.com/office/word/2006/wordml" xmlns:wps="http://schemas.microsoft.com/office/word/2010/wordprocessingShape" mc:Ignorable="w14 w15 w16se w16cid w16 w16cex w16sdtdh wp14">
   <w:p>
     <w:pPr>
       <w:pStyle w:val="FooterRuled"/>
@@ -784,7 +784,7 @@
 </file>
 
 <file path=word/footer3.xml><?xml version="1.0" encoding="utf-8"?>
-<w:ftr xmlns:wpc="http://schemas.microsoft.com/office/word/2010/wordprocessingCanvas" xmlns:cx="http://schemas.microsoft.com/office/drawing/2014/chartex" xmlns:cx1="http://schemas.microsoft.com/office/drawing/2015/9/8/chartex" xmlns:cx2="http://schemas.microsoft.com/office/drawing/2015/10/21/chartex" xmlns:cx3="http://schemas.microsoft.com/office/drawing/2016/5/9/chartex" xmlns:cx4="http://schemas.microsoft.com/office/drawing/2016/5/10/chartex" xmlns:cx5="http://schemas.microsoft.com/office/drawing/2016/5/11/chartex" xmlns:cx6="http://schemas.microsoft.com/office/drawing/2016/5/12/chartex" xmlns:cx7="http://schemas.microsoft.com/office/drawing/2016/5/13/chartex" xmlns:cx8="http://schemas.microsoft.com/office/drawing/2016/5/14/chartex" xmlns:mc="http://schemas.openxmlformats.org/markup-compatibility/2006" xmlns:aink="http://schemas.microsoft.com/office/drawing/2016/ink" xmlns:am3d="http://schemas.microsoft.com/office/drawing/2017/model3d" xmlns:o="urn:schemas-microsoft-com:office:office" xmlns:r="http://schemas.openxmlformats.org/officeDocument/2006/relationships" xmlns:m="http://schemas.openxmlformats.org/officeDocument/2006/math" xmlns:v="urn:schemas-microsoft-com:vml" xmlns:wp14="http://schemas.microsoft.com/office/word/2010/wordprocessingDrawing" xmlns:wp="http://schemas.openxmlformats.org/drawingml/2006/wordprocessingDrawing" xmlns:w10="urn:schemas-microsoft-com:office:word" xmlns:w="http://schemas.openxmlformats.org/wordprocessingml/2006/main" xmlns:w14="http://schemas.microsoft.com/office/word/2010/wordml" xmlns:w15="http://schemas.microsoft.com/office/word/2012/wordml" xmlns:w16cex="http://schemas.microsoft.com/office/word/2018/wordml/cex" xmlns:w16cid="http://schemas.microsoft.com/office/word/2016/wordml/cid" xmlns:w16="http://schemas.microsoft.com/office/word/2018/wordml" xmlns:w16se="http://schemas.microsoft.com/office/word/2015/wordml/symex" xmlns:wpg="http://schemas.microsoft.com/office/word/2010/wordprocessingGroup" xmlns:wpi="http://schemas.microsoft.com/office/word/2010/wordprocessingInk" xmlns:wne="http://schemas.microsoft.com/office/word/2006/wordml" xmlns:wps="http://schemas.microsoft.com/office/word/2010/wordprocessingShape" mc:Ignorable="w14 w15 w16se w16cid w16 w16cex wp14">
+<w:ftr xmlns:wpc="http://schemas.microsoft.com/office/word/2010/wordprocessingCanvas" xmlns:cx="http://schemas.microsoft.com/office/drawing/2014/chartex" xmlns:cx1="http://schemas.microsoft.com/office/drawing/2015/9/8/chartex" xmlns:cx2="http://schemas.microsoft.com/office/drawing/2015/10/21/chartex" xmlns:cx3="http://schemas.microsoft.com/office/drawing/2016/5/9/chartex" xmlns:cx4="http://schemas.microsoft.com/office/drawing/2016/5/10/chartex" xmlns:cx5="http://schemas.microsoft.com/office/drawing/2016/5/11/chartex" xmlns:cx6="http://schemas.microsoft.com/office/drawing/2016/5/12/chartex" xmlns:cx7="http://schemas.microsoft.com/office/drawing/2016/5/13/chartex" xmlns:cx8="http://schemas.microsoft.com/office/drawing/2016/5/14/chartex" xmlns:mc="http://schemas.openxmlformats.org/markup-compatibility/2006" xmlns:aink="http://schemas.microsoft.com/office/drawing/2016/ink" xmlns:am3d="http://schemas.microsoft.com/office/drawing/2017/model3d" xmlns:o="urn:schemas-microsoft-com:office:office" xmlns:r="http://schemas.openxmlformats.org/officeDocument/2006/relationships" xmlns:m="http://schemas.openxmlformats.org/officeDocument/2006/math" xmlns:v="urn:schemas-microsoft-com:vml" xmlns:wp14="http://schemas.microsoft.com/office/word/2010/wordprocessingDrawing" xmlns:wp="http://schemas.openxmlformats.org/drawingml/2006/wordprocessingDrawing" xmlns:w10="urn:schemas-microsoft-com:office:word" xmlns:w="http://schemas.openxmlformats.org/wordprocessingml/2006/main" xmlns:w14="http://schemas.microsoft.com/office/word/2010/wordml" xmlns:w15="http://schemas.microsoft.com/office/word/2012/wordml" xmlns:w16cex="http://schemas.microsoft.com/office/word/2018/wordml/cex" xmlns:w16cid="http://schemas.microsoft.com/office/word/2016/wordml/cid" xmlns:w16="http://schemas.microsoft.com/office/word/2018/wordml" xmlns:w16sdtdh="http://schemas.microsoft.com/office/word/2020/wordml/sdtdatahash" xmlns:w16se="http://schemas.microsoft.com/office/word/2015/wordml/symex" xmlns:wpg="http://schemas.microsoft.com/office/word/2010/wordprocessingGroup" xmlns:wpi="http://schemas.microsoft.com/office/word/2010/wordprocessingInk" xmlns:wne="http://schemas.microsoft.com/office/word/2006/wordml" xmlns:wps="http://schemas.microsoft.com/office/word/2010/wordprocessingShape" mc:Ignorable="w14 w15 w16se w16cid w16 w16cex w16sdtdh wp14">
   <w:p>
     <w:pPr>
       <w:pStyle w:val="FooterRuled"/>
@@ -837,7 +837,7 @@
 </file>
 
 <file path=word/footnotes.xml><?xml version="1.0" encoding="utf-8"?>
-<w:footnotes xmlns:wpc="http://schemas.microsoft.com/office/word/2010/wordprocessingCanvas" xmlns:cx="http://schemas.microsoft.com/office/drawing/2014/chartex" xmlns:cx1="http://schemas.microsoft.com/office/drawing/2015/9/8/chartex" xmlns:cx2="http://schemas.microsoft.com/office/drawing/2015/10/21/chartex" xmlns:cx3="http://schemas.microsoft.com/office/drawing/2016/5/9/chartex" xmlns:cx4="http://schemas.microsoft.com/office/drawing/2016/5/10/chartex" xmlns:cx5="http://schemas.microsoft.com/office/drawing/2016/5/11/chartex" xmlns:cx6="http://schemas.microsoft.com/office/drawing/2016/5/12/chartex" xmlns:cx7="http://schemas.microsoft.com/office/drawing/2016/5/13/chartex" xmlns:cx8="http://schemas.microsoft.com/office/drawing/2016/5/14/chartex" xmlns:mc="http://schemas.openxmlformats.org/markup-compatibility/2006" xmlns:aink="http://schemas.microsoft.com/office/drawing/2016/ink" xmlns:am3d="http://schemas.microsoft.com/office/drawing/2017/model3d" xmlns:o="urn:schemas-microsoft-com:office:office" xmlns:r="http://schemas.openxmlformats.org/officeDocument/2006/relationships" xmlns:m="http://schemas.openxmlformats.org/officeDocument/2006/math" xmlns:v="urn:schemas-microsoft-com:vml" xmlns:wp14="http://schemas.microsoft.com/office/word/2010/wordprocessingDrawing" xmlns:wp="http://schemas.openxmlformats.org/drawingml/2006/wordprocessingDrawing" xmlns:w10="urn:schemas-microsoft-com:office:word" xmlns:w="http://schemas.openxmlformats.org/wordprocessingml/2006/main" xmlns:w14="http://schemas.microsoft.com/office/word/2010/wordml" xmlns:w15="http://schemas.microsoft.com/office/word/2012/wordml" xmlns:w16cex="http://schemas.microsoft.com/office/word/2018/wordml/cex" xmlns:w16cid="http://schemas.microsoft.com/office/word/2016/wordml/cid" xmlns:w16="http://schemas.microsoft.com/office/word/2018/wordml" xmlns:w16se="http://schemas.microsoft.com/office/word/2015/wordml/symex" xmlns:wpg="http://schemas.microsoft.com/office/word/2010/wordprocessingGroup" xmlns:wpi="http://schemas.microsoft.com/office/word/2010/wordprocessingInk" xmlns:wne="http://schemas.microsoft.com/office/word/2006/wordml" xmlns:wps="http://schemas.microsoft.com/office/word/2010/wordprocessingShape" mc:Ignorable="w14 w15 w16se w16cid w16 w16cex wp14">
+<w:footnotes xmlns:wpc="http://schemas.microsoft.com/office/word/2010/wordprocessingCanvas" xmlns:cx="http://schemas.microsoft.com/office/drawing/2014/chartex" xmlns:cx1="http://schemas.microsoft.com/office/drawing/2015/9/8/chartex" xmlns:cx2="http://schemas.microsoft.com/office/drawing/2015/10/21/chartex" xmlns:cx3="http://schemas.microsoft.com/office/drawing/2016/5/9/chartex" xmlns:cx4="http://schemas.microsoft.com/office/drawing/2016/5/10/chartex" xmlns:cx5="http://schemas.microsoft.com/office/drawing/2016/5/11/chartex" xmlns:cx6="http://schemas.microsoft.com/office/drawing/2016/5/12/chartex" xmlns:cx7="http://schemas.microsoft.com/office/drawing/2016/5/13/chartex" xmlns:cx8="http://schemas.microsoft.com/office/drawing/2016/5/14/chartex" xmlns:mc="http://schemas.openxmlformats.org/markup-compatibility/2006" xmlns:aink="http://schemas.microsoft.com/office/drawing/2016/ink" xmlns:am3d="http://schemas.microsoft.com/office/drawing/2017/model3d" xmlns:o="urn:schemas-microsoft-com:office:office" xmlns:r="http://schemas.openxmlformats.org/officeDocument/2006/relationships" xmlns:m="http://schemas.openxmlformats.org/officeDocument/2006/math" xmlns:v="urn:schemas-microsoft-com:vml" xmlns:wp14="http://schemas.microsoft.com/office/word/2010/wordprocessingDrawing" xmlns:wp="http://schemas.openxmlformats.org/drawingml/2006/wordprocessingDrawing" xmlns:w10="urn:schemas-microsoft-com:office:word" xmlns:w="http://schemas.openxmlformats.org/wordprocessingml/2006/main" xmlns:w14="http://schemas.microsoft.com/office/word/2010/wordml" xmlns:w15="http://schemas.microsoft.com/office/word/2012/wordml" xmlns:w16cex="http://schemas.microsoft.com/office/word/2018/wordml/cex" xmlns:w16cid="http://schemas.microsoft.com/office/word/2016/wordml/cid" xmlns:w16="http://schemas.microsoft.com/office/word/2018/wordml" xmlns:w16sdtdh="http://schemas.microsoft.com/office/word/2020/wordml/sdtdatahash" xmlns:w16se="http://schemas.microsoft.com/office/word/2015/wordml/symex" xmlns:wpg="http://schemas.microsoft.com/office/word/2010/wordprocessingGroup" xmlns:wpi="http://schemas.microsoft.com/office/word/2010/wordprocessingInk" xmlns:wne="http://schemas.microsoft.com/office/word/2006/wordml" xmlns:wps="http://schemas.microsoft.com/office/word/2010/wordprocessingShape" mc:Ignorable="w14 w15 w16se w16cid w16 w16cex w16sdtdh wp14">
   <w:footnote w:type="separator" w:id="-1">
     <w:p>
       <w:r>
@@ -856,7 +856,7 @@
 </file>
 
 <file path=word/header1.xml><?xml version="1.0" encoding="utf-8"?>
-<w:hdr xmlns:wpc="http://schemas.microsoft.com/office/word/2010/wordprocessingCanvas" xmlns:cx="http://schemas.microsoft.com/office/drawing/2014/chartex" xmlns:cx1="http://schemas.microsoft.com/office/drawing/2015/9/8/chartex" xmlns:cx2="http://schemas.microsoft.com/office/drawing/2015/10/21/chartex" xmlns:cx3="http://schemas.microsoft.com/office/drawing/2016/5/9/chartex" xmlns:cx4="http://schemas.microsoft.com/office/drawing/2016/5/10/chartex" xmlns:cx5="http://schemas.microsoft.com/office/drawing/2016/5/11/chartex" xmlns:cx6="http://schemas.microsoft.com/office/drawing/2016/5/12/chartex" xmlns:cx7="http://schemas.microsoft.com/office/drawing/2016/5/13/chartex" xmlns:cx8="http://schemas.microsoft.com/office/drawing/2016/5/14/chartex" xmlns:mc="http://schemas.openxmlformats.org/markup-compatibility/2006" xmlns:aink="http://schemas.microsoft.com/office/drawing/2016/ink" xmlns:am3d="http://schemas.microsoft.com/office/drawing/2017/model3d" xmlns:o="urn:schemas-microsoft-com:office:office" xmlns:r="http://schemas.openxmlformats.org/officeDocument/2006/relationships" xmlns:m="http://schemas.openxmlformats.org/officeDocument/2006/math" xmlns:v="urn:schemas-microsoft-com:vml" xmlns:wp14="http://schemas.microsoft.com/office/word/2010/wordprocessingDrawing" xmlns:wp="http://schemas.openxmlformats.org/drawingml/2006/wordprocessingDrawing" xmlns:w10="urn:schemas-microsoft-com:office:word" xmlns:w="http://schemas.openxmlformats.org/wordprocessingml/2006/main" xmlns:w14="http://schemas.microsoft.com/office/word/2010/wordml" xmlns:w15="http://schemas.microsoft.com/office/word/2012/wordml" xmlns:w16cex="http://schemas.microsoft.com/office/word/2018/wordml/cex" xmlns:w16cid="http://schemas.microsoft.com/office/word/2016/wordml/cid" xmlns:w16="http://schemas.microsoft.com/office/word/2018/wordml" xmlns:w16se="http://schemas.microsoft.com/office/word/2015/wordml/symex" xmlns:wpg="http://schemas.microsoft.com/office/word/2010/wordprocessingGroup" xmlns:wpi="http://schemas.microsoft.com/office/word/2010/wordprocessingInk" xmlns:wne="http://schemas.microsoft.com/office/word/2006/wordml" xmlns:wps="http://schemas.microsoft.com/office/word/2010/wordprocessingShape" mc:Ignorable="w14 w15 w16se w16cid w16 w16cex wp14">
+<w:hdr xmlns:wpc="http://schemas.microsoft.com/office/word/2010/wordprocessingCanvas" xmlns:cx="http://schemas.microsoft.com/office/drawing/2014/chartex" xmlns:cx1="http://schemas.microsoft.com/office/drawing/2015/9/8/chartex" xmlns:cx2="http://schemas.microsoft.com/office/drawing/2015/10/21/chartex" xmlns:cx3="http://schemas.microsoft.com/office/drawing/2016/5/9/chartex" xmlns:cx4="http://schemas.microsoft.com/office/drawing/2016/5/10/chartex" xmlns:cx5="http://schemas.microsoft.com/office/drawing/2016/5/11/chartex" xmlns:cx6="http://schemas.microsoft.com/office/drawing/2016/5/12/chartex" xmlns:cx7="http://schemas.microsoft.com/office/drawing/2016/5/13/chartex" xmlns:cx8="http://schemas.microsoft.com/office/drawing/2016/5/14/chartex" xmlns:mc="http://schemas.openxmlformats.org/markup-compatibility/2006" xmlns:aink="http://schemas.microsoft.com/office/drawing/2016/ink" xmlns:am3d="http://schemas.microsoft.com/office/drawing/2017/model3d" xmlns:o="urn:schemas-microsoft-com:office:office" xmlns:r="http://schemas.openxmlformats.org/officeDocument/2006/relationships" xmlns:m="http://schemas.openxmlformats.org/officeDocument/2006/math" xmlns:v="urn:schemas-microsoft-com:vml" xmlns:wp14="http://schemas.microsoft.com/office/word/2010/wordprocessingDrawing" xmlns:wp="http://schemas.openxmlformats.org/drawingml/2006/wordprocessingDrawing" xmlns:w10="urn:schemas-microsoft-com:office:word" xmlns:w="http://schemas.openxmlformats.org/wordprocessingml/2006/main" xmlns:w14="http://schemas.microsoft.com/office/word/2010/wordml" xmlns:w15="http://schemas.microsoft.com/office/word/2012/wordml" xmlns:w16cex="http://schemas.microsoft.com/office/word/2018/wordml/cex" xmlns:w16cid="http://schemas.microsoft.com/office/word/2016/wordml/cid" xmlns:w16="http://schemas.microsoft.com/office/word/2018/wordml" xmlns:w16sdtdh="http://schemas.microsoft.com/office/word/2020/wordml/sdtdatahash" xmlns:w16se="http://schemas.microsoft.com/office/word/2015/wordml/symex" xmlns:wpg="http://schemas.microsoft.com/office/word/2010/wordprocessingGroup" xmlns:wpi="http://schemas.microsoft.com/office/word/2010/wordprocessingInk" xmlns:wne="http://schemas.microsoft.com/office/word/2006/wordml" xmlns:wps="http://schemas.microsoft.com/office/word/2010/wordprocessingShape" mc:Ignorable="w14 w15 w16se w16cid w16 w16cex w16sdtdh wp14">
   <w:p>
     <w:pPr>
       <w:pStyle w:val="Header-StudentFirstPage"/>
@@ -883,10 +883,12 @@
       <w:fldChar w:fldCharType="end"/>
     </w:r>
     <w:r>
-      <w:tab/>
+      <w:rPr>
+        <w:caps w:val="0"/>
+      </w:rPr>
+      <w:t xml:space="preserve"> | STUDENT HANDOUT</w:t>
     </w:r>
     <w:r>
-      <w:tab/>
       <w:t xml:space="preserve"> </w:t>
     </w:r>
   </w:p>
@@ -894,10 +896,14 @@
 </file>
 
 <file path=word/header2.xml><?xml version="1.0" encoding="utf-8"?>
-<w:hdr xmlns:wpc="http://schemas.microsoft.com/office/word/2010/wordprocessingCanvas" xmlns:cx="http://schemas.microsoft.com/office/drawing/2014/chartex" xmlns:cx1="http://schemas.microsoft.com/office/drawing/2015/9/8/chartex" xmlns:cx2="http://schemas.microsoft.com/office/drawing/2015/10/21/chartex" xmlns:cx3="http://schemas.microsoft.com/office/drawing/2016/5/9/chartex" xmlns:cx4="http://schemas.microsoft.com/office/drawing/2016/5/10/chartex" xmlns:cx5="http://schemas.microsoft.com/office/drawing/2016/5/11/chartex" xmlns:cx6="http://schemas.microsoft.com/office/drawing/2016/5/12/chartex" xmlns:cx7="http://schemas.microsoft.com/office/drawing/2016/5/13/chartex" xmlns:cx8="http://schemas.microsoft.com/office/drawing/2016/5/14/chartex" xmlns:mc="http://schemas.openxmlformats.org/markup-compatibility/2006" xmlns:aink="http://schemas.microsoft.com/office/drawing/2016/ink" xmlns:am3d="http://schemas.microsoft.com/office/drawing/2017/model3d" xmlns:o="urn:schemas-microsoft-com:office:office" xmlns:r="http://schemas.openxmlformats.org/officeDocument/2006/relationships" xmlns:m="http://schemas.openxmlformats.org/officeDocument/2006/math" xmlns:v="urn:schemas-microsoft-com:vml" xmlns:wp14="http://schemas.microsoft.com/office/word/2010/wordprocessingDrawing" xmlns:wp="http://schemas.openxmlformats.org/drawingml/2006/wordprocessingDrawing" xmlns:w10="urn:schemas-microsoft-com:office:word" xmlns:w="http://schemas.openxmlformats.org/wordprocessingml/2006/main" xmlns:w14="http://schemas.microsoft.com/office/word/2010/wordml" xmlns:w15="http://schemas.microsoft.com/office/word/2012/wordml" xmlns:w16cex="http://schemas.microsoft.com/office/word/2018/wordml/cex" xmlns:w16cid="http://schemas.microsoft.com/office/word/2016/wordml/cid" xmlns:w16="http://schemas.microsoft.com/office/word/2018/wordml" xmlns:w16se="http://schemas.microsoft.com/office/word/2015/wordml/symex" xmlns:wpg="http://schemas.microsoft.com/office/word/2010/wordprocessingGroup" xmlns:wpi="http://schemas.microsoft.com/office/word/2010/wordprocessingInk" xmlns:wne="http://schemas.microsoft.com/office/word/2006/wordml" xmlns:wps="http://schemas.microsoft.com/office/word/2010/wordprocessingShape" mc:Ignorable="w14 w15 w16se w16cid w16 w16cex wp14">
+<w:hdr xmlns:wpc="http://schemas.microsoft.com/office/word/2010/wordprocessingCanvas" xmlns:cx="http://schemas.microsoft.com/office/drawing/2014/chartex" xmlns:cx1="http://schemas.microsoft.com/office/drawing/2015/9/8/chartex" xmlns:cx2="http://schemas.microsoft.com/office/drawing/2015/10/21/chartex" xmlns:cx3="http://schemas.microsoft.com/office/drawing/2016/5/9/chartex" xmlns:cx4="http://schemas.microsoft.com/office/drawing/2016/5/10/chartex" xmlns:cx5="http://schemas.microsoft.com/office/drawing/2016/5/11/chartex" xmlns:cx6="http://schemas.microsoft.com/office/drawing/2016/5/12/chartex" xmlns:cx7="http://schemas.microsoft.com/office/drawing/2016/5/13/chartex" xmlns:cx8="http://schemas.microsoft.com/office/drawing/2016/5/14/chartex" xmlns:mc="http://schemas.openxmlformats.org/markup-compatibility/2006" xmlns:aink="http://schemas.microsoft.com/office/drawing/2016/ink" xmlns:am3d="http://schemas.microsoft.com/office/drawing/2017/model3d" xmlns:o="urn:schemas-microsoft-com:office:office" xmlns:r="http://schemas.openxmlformats.org/officeDocument/2006/relationships" xmlns:m="http://schemas.openxmlformats.org/officeDocument/2006/math" xmlns:v="urn:schemas-microsoft-com:vml" xmlns:wp14="http://schemas.microsoft.com/office/word/2010/wordprocessingDrawing" xmlns:wp="http://schemas.openxmlformats.org/drawingml/2006/wordprocessingDrawing" xmlns:w10="urn:schemas-microsoft-com:office:word" xmlns:w="http://schemas.openxmlformats.org/wordprocessingml/2006/main" xmlns:w14="http://schemas.microsoft.com/office/word/2010/wordml" xmlns:w15="http://schemas.microsoft.com/office/word/2012/wordml" xmlns:w16cex="http://schemas.microsoft.com/office/word/2018/wordml/cex" xmlns:w16cid="http://schemas.microsoft.com/office/word/2016/wordml/cid" xmlns:w16="http://schemas.microsoft.com/office/word/2018/wordml" xmlns:w16sdtdh="http://schemas.microsoft.com/office/word/2020/wordml/sdtdatahash" xmlns:w16se="http://schemas.microsoft.com/office/word/2015/wordml/symex" xmlns:wpg="http://schemas.microsoft.com/office/word/2010/wordprocessingGroup" xmlns:wpi="http://schemas.microsoft.com/office/word/2010/wordprocessingInk" xmlns:wne="http://schemas.microsoft.com/office/word/2006/wordml" xmlns:wps="http://schemas.microsoft.com/office/word/2010/wordprocessingShape" mc:Ignorable="w14 w15 w16se w16cid w16 w16cex w16sdtdh wp14">
   <w:p>
     <w:pPr>
       <w:pStyle w:val="Header-StudentFirstPage"/>
+      <w:tabs>
+        <w:tab w:val="clear" w:pos="4680"/>
+        <w:tab w:val="left" w:pos="360"/>
+      </w:tabs>
       <w:jc w:val="right"/>
     </w:pPr>
     <w:r>
@@ -914,12 +920,18 @@
         <w:t>**DO A PRINT PREVIEW TO UPDATE FIELDS**</w:t>
       </w:r>
     </w:fldSimple>
+    <w:r>
+      <w:rPr>
+        <w:caps w:val="0"/>
+      </w:rPr>
+      <w:t xml:space="preserve"> | STUDENT HANDOUT</w:t>
+    </w:r>
   </w:p>
 </w:hdr>
 </file>
 
 <file path=word/header3.xml><?xml version="1.0" encoding="utf-8"?>
-<w:hdr xmlns:wpc="http://schemas.microsoft.com/office/word/2010/wordprocessingCanvas" xmlns:cx="http://schemas.microsoft.com/office/drawing/2014/chartex" xmlns:cx1="http://schemas.microsoft.com/office/drawing/2015/9/8/chartex" xmlns:cx2="http://schemas.microsoft.com/office/drawing/2015/10/21/chartex" xmlns:cx3="http://schemas.microsoft.com/office/drawing/2016/5/9/chartex" xmlns:cx4="http://schemas.microsoft.com/office/drawing/2016/5/10/chartex" xmlns:cx5="http://schemas.microsoft.com/office/drawing/2016/5/11/chartex" xmlns:cx6="http://schemas.microsoft.com/office/drawing/2016/5/12/chartex" xmlns:cx7="http://schemas.microsoft.com/office/drawing/2016/5/13/chartex" xmlns:cx8="http://schemas.microsoft.com/office/drawing/2016/5/14/chartex" xmlns:mc="http://schemas.openxmlformats.org/markup-compatibility/2006" xmlns:aink="http://schemas.microsoft.com/office/drawing/2016/ink" xmlns:am3d="http://schemas.microsoft.com/office/drawing/2017/model3d" xmlns:o="urn:schemas-microsoft-com:office:office" xmlns:r="http://schemas.openxmlformats.org/officeDocument/2006/relationships" xmlns:m="http://schemas.openxmlformats.org/officeDocument/2006/math" xmlns:v="urn:schemas-microsoft-com:vml" xmlns:wp14="http://schemas.microsoft.com/office/word/2010/wordprocessingDrawing" xmlns:wp="http://schemas.openxmlformats.org/drawingml/2006/wordprocessingDrawing" xmlns:w10="urn:schemas-microsoft-com:office:word" xmlns:w="http://schemas.openxmlformats.org/wordprocessingml/2006/main" xmlns:w14="http://schemas.microsoft.com/office/word/2010/wordml" xmlns:w15="http://schemas.microsoft.com/office/word/2012/wordml" xmlns:w16cex="http://schemas.microsoft.com/office/word/2018/wordml/cex" xmlns:w16cid="http://schemas.microsoft.com/office/word/2016/wordml/cid" xmlns:w16="http://schemas.microsoft.com/office/word/2018/wordml" xmlns:w16se="http://schemas.microsoft.com/office/word/2015/wordml/symex" xmlns:wpg="http://schemas.microsoft.com/office/word/2010/wordprocessingGroup" xmlns:wpi="http://schemas.microsoft.com/office/word/2010/wordprocessingInk" xmlns:wne="http://schemas.microsoft.com/office/word/2006/wordml" xmlns:wps="http://schemas.microsoft.com/office/word/2010/wordprocessingShape" mc:Ignorable="w14 w15 w16se w16cid w16 w16cex wp14">
+<w:hdr xmlns:wpc="http://schemas.microsoft.com/office/word/2010/wordprocessingCanvas" xmlns:cx="http://schemas.microsoft.com/office/drawing/2014/chartex" xmlns:cx1="http://schemas.microsoft.com/office/drawing/2015/9/8/chartex" xmlns:cx2="http://schemas.microsoft.com/office/drawing/2015/10/21/chartex" xmlns:cx3="http://schemas.microsoft.com/office/drawing/2016/5/9/chartex" xmlns:cx4="http://schemas.microsoft.com/office/drawing/2016/5/10/chartex" xmlns:cx5="http://schemas.microsoft.com/office/drawing/2016/5/11/chartex" xmlns:cx6="http://schemas.microsoft.com/office/drawing/2016/5/12/chartex" xmlns:cx7="http://schemas.microsoft.com/office/drawing/2016/5/13/chartex" xmlns:cx8="http://schemas.microsoft.com/office/drawing/2016/5/14/chartex" xmlns:mc="http://schemas.openxmlformats.org/markup-compatibility/2006" xmlns:aink="http://schemas.microsoft.com/office/drawing/2016/ink" xmlns:am3d="http://schemas.microsoft.com/office/drawing/2017/model3d" xmlns:o="urn:schemas-microsoft-com:office:office" xmlns:r="http://schemas.openxmlformats.org/officeDocument/2006/relationships" xmlns:m="http://schemas.openxmlformats.org/officeDocument/2006/math" xmlns:v="urn:schemas-microsoft-com:vml" xmlns:wp14="http://schemas.microsoft.com/office/word/2010/wordprocessingDrawing" xmlns:wp="http://schemas.openxmlformats.org/drawingml/2006/wordprocessingDrawing" xmlns:w10="urn:schemas-microsoft-com:office:word" xmlns:w="http://schemas.openxmlformats.org/wordprocessingml/2006/main" xmlns:w14="http://schemas.microsoft.com/office/word/2010/wordml" xmlns:w15="http://schemas.microsoft.com/office/word/2012/wordml" xmlns:w16cex="http://schemas.microsoft.com/office/word/2018/wordml/cex" xmlns:w16cid="http://schemas.microsoft.com/office/word/2016/wordml/cid" xmlns:w16="http://schemas.microsoft.com/office/word/2018/wordml" xmlns:w16sdtdh="http://schemas.microsoft.com/office/word/2020/wordml/sdtdatahash" xmlns:w16se="http://schemas.microsoft.com/office/word/2015/wordml/symex" xmlns:wpg="http://schemas.microsoft.com/office/word/2010/wordprocessingGroup" xmlns:wpi="http://schemas.microsoft.com/office/word/2010/wordprocessingInk" xmlns:wne="http://schemas.microsoft.com/office/word/2006/wordml" xmlns:wps="http://schemas.microsoft.com/office/word/2010/wordprocessingShape" mc:Ignorable="w14 w15 w16se w16cid w16 w16cex w16sdtdh wp14">
   <w:p>
     <w:pPr>
       <w:pStyle w:val="Header-StudentFirstPage"/>
@@ -941,7 +953,7 @@
 </file>
 
 <file path=word/numbering.xml><?xml version="1.0" encoding="utf-8"?>
-<w:numbering xmlns:wpc="http://schemas.microsoft.com/office/word/2010/wordprocessingCanvas" xmlns:cx="http://schemas.microsoft.com/office/drawing/2014/chartex" xmlns:cx1="http://schemas.microsoft.com/office/drawing/2015/9/8/chartex" xmlns:cx2="http://schemas.microsoft.com/office/drawing/2015/10/21/chartex" xmlns:cx3="http://schemas.microsoft.com/office/drawing/2016/5/9/chartex" xmlns:cx4="http://schemas.microsoft.com/office/drawing/2016/5/10/chartex" xmlns:cx5="http://schemas.microsoft.com/office/drawing/2016/5/11/chartex" xmlns:cx6="http://schemas.microsoft.com/office/drawing/2016/5/12/chartex" xmlns:cx7="http://schemas.microsoft.com/office/drawing/2016/5/13/chartex" xmlns:cx8="http://schemas.microsoft.com/office/drawing/2016/5/14/chartex" xmlns:mc="http://schemas.openxmlformats.org/markup-compatibility/2006" xmlns:aink="http://schemas.microsoft.com/office/drawing/2016/ink" xmlns:am3d="http://schemas.microsoft.com/office/drawing/2017/model3d" xmlns:o="urn:schemas-microsoft-com:office:office" xmlns:r="http://schemas.openxmlformats.org/officeDocument/2006/relationships" xmlns:m="http://schemas.openxmlformats.org/officeDocument/2006/math" xmlns:v="urn:schemas-microsoft-com:vml" xmlns:wp14="http://schemas.microsoft.com/office/word/2010/wordprocessingDrawing" xmlns:wp="http://schemas.openxmlformats.org/drawingml/2006/wordprocessingDrawing" xmlns:w10="urn:schemas-microsoft-com:office:word" xmlns:w="http://schemas.openxmlformats.org/wordprocessingml/2006/main" xmlns:w14="http://schemas.microsoft.com/office/word/2010/wordml" xmlns:w15="http://schemas.microsoft.com/office/word/2012/wordml" xmlns:w16cex="http://schemas.microsoft.com/office/word/2018/wordml/cex" xmlns:w16cid="http://schemas.microsoft.com/office/word/2016/wordml/cid" xmlns:w16="http://schemas.microsoft.com/office/word/2018/wordml" xmlns:w16se="http://schemas.microsoft.com/office/word/2015/wordml/symex" xmlns:wpg="http://schemas.microsoft.com/office/word/2010/wordprocessingGroup" xmlns:wpi="http://schemas.microsoft.com/office/word/2010/wordprocessingInk" xmlns:wne="http://schemas.microsoft.com/office/word/2006/wordml" xmlns:wps="http://schemas.microsoft.com/office/word/2010/wordprocessingShape" mc:Ignorable="w14 w15 w16se w16cid w16 w16cex wp14">
+<w:numbering xmlns:wpc="http://schemas.microsoft.com/office/word/2010/wordprocessingCanvas" xmlns:cx="http://schemas.microsoft.com/office/drawing/2014/chartex" xmlns:cx1="http://schemas.microsoft.com/office/drawing/2015/9/8/chartex" xmlns:cx2="http://schemas.microsoft.com/office/drawing/2015/10/21/chartex" xmlns:cx3="http://schemas.microsoft.com/office/drawing/2016/5/9/chartex" xmlns:cx4="http://schemas.microsoft.com/office/drawing/2016/5/10/chartex" xmlns:cx5="http://schemas.microsoft.com/office/drawing/2016/5/11/chartex" xmlns:cx6="http://schemas.microsoft.com/office/drawing/2016/5/12/chartex" xmlns:cx7="http://schemas.microsoft.com/office/drawing/2016/5/13/chartex" xmlns:cx8="http://schemas.microsoft.com/office/drawing/2016/5/14/chartex" xmlns:mc="http://schemas.openxmlformats.org/markup-compatibility/2006" xmlns:aink="http://schemas.microsoft.com/office/drawing/2016/ink" xmlns:am3d="http://schemas.microsoft.com/office/drawing/2017/model3d" xmlns:o="urn:schemas-microsoft-com:office:office" xmlns:r="http://schemas.openxmlformats.org/officeDocument/2006/relationships" xmlns:m="http://schemas.openxmlformats.org/officeDocument/2006/math" xmlns:v="urn:schemas-microsoft-com:vml" xmlns:wp14="http://schemas.microsoft.com/office/word/2010/wordprocessingDrawing" xmlns:wp="http://schemas.openxmlformats.org/drawingml/2006/wordprocessingDrawing" xmlns:w10="urn:schemas-microsoft-com:office:word" xmlns:w="http://schemas.openxmlformats.org/wordprocessingml/2006/main" xmlns:w14="http://schemas.microsoft.com/office/word/2010/wordml" xmlns:w15="http://schemas.microsoft.com/office/word/2012/wordml" xmlns:w16cex="http://schemas.microsoft.com/office/word/2018/wordml/cex" xmlns:w16cid="http://schemas.microsoft.com/office/word/2016/wordml/cid" xmlns:w16="http://schemas.microsoft.com/office/word/2018/wordml" xmlns:w16sdtdh="http://schemas.microsoft.com/office/word/2020/wordml/sdtdatahash" xmlns:w16se="http://schemas.microsoft.com/office/word/2015/wordml/symex" xmlns:wpg="http://schemas.microsoft.com/office/word/2010/wordprocessingGroup" xmlns:wpi="http://schemas.microsoft.com/office/word/2010/wordprocessingInk" xmlns:wne="http://schemas.microsoft.com/office/word/2006/wordml" xmlns:wps="http://schemas.microsoft.com/office/word/2010/wordprocessingShape" mc:Ignorable="w14 w15 w16se w16cid w16 w16cex w16sdtdh wp14">
   <w:abstractNum w:abstractNumId="0" w15:restartNumberingAfterBreak="0">
     <w:nsid w:val="FFFFFF1D"/>
     <w:multiLevelType w:val="multilevel"/>
@@ -2803,7 +2815,7 @@
 </file>
 
 <file path=word/styles.xml><?xml version="1.0" encoding="utf-8"?>
-<w:styles xmlns:mc="http://schemas.openxmlformats.org/markup-compatibility/2006" xmlns:r="http://schemas.openxmlformats.org/officeDocument/2006/relationships" xmlns:w="http://schemas.openxmlformats.org/wordprocessingml/2006/main" xmlns:w14="http://schemas.microsoft.com/office/word/2010/wordml" xmlns:w15="http://schemas.microsoft.com/office/word/2012/wordml" xmlns:w16cex="http://schemas.microsoft.com/office/word/2018/wordml/cex" xmlns:w16cid="http://schemas.microsoft.com/office/word/2016/wordml/cid" xmlns:w16="http://schemas.microsoft.com/office/word/2018/wordml" xmlns:w16se="http://schemas.microsoft.com/office/word/2015/wordml/symex" mc:Ignorable="w14 w15 w16se w16cid w16 w16cex">
+<w:styles xmlns:mc="http://schemas.openxmlformats.org/markup-compatibility/2006" xmlns:r="http://schemas.openxmlformats.org/officeDocument/2006/relationships" xmlns:w="http://schemas.openxmlformats.org/wordprocessingml/2006/main" xmlns:w14="http://schemas.microsoft.com/office/word/2010/wordml" xmlns:w15="http://schemas.microsoft.com/office/word/2012/wordml" xmlns:w16cex="http://schemas.microsoft.com/office/word/2018/wordml/cex" xmlns:w16cid="http://schemas.microsoft.com/office/word/2016/wordml/cid" xmlns:w16="http://schemas.microsoft.com/office/word/2018/wordml" xmlns:w16sdtdh="http://schemas.microsoft.com/office/word/2020/wordml/sdtdatahash" xmlns:w16se="http://schemas.microsoft.com/office/word/2015/wordml/symex" mc:Ignorable="w14 w15 w16se w16cid w16 w16cex w16sdtdh">
   <w:docDefaults>
     <w:rPrDefault>
       <w:rPr>

</xml_diff>

<commit_message>
Add spacing between sub-list items in docx
</commit_message>
<xml_diff>
--- a/transformations/Normal.docx
+++ b/transformations/Normal.docx
@@ -861,27 +861,14 @@
     <w:pPr>
       <w:pStyle w:val="Header-StudentFirstPage"/>
     </w:pPr>
-    <w:r>
-      <w:fldChar w:fldCharType="begin"/>
-    </w:r>
-    <w:r>
-      <w:instrText xml:space="preserve"> TITLE  \* Upper  \* MERGEFORMAT </w:instrText>
-    </w:r>
-    <w:r>
-      <w:fldChar w:fldCharType="separate"/>
-    </w:r>
-    <w:r>
-      <w:rPr>
-        <w:caps w:val="0"/>
-      </w:rPr>
-      <w:t>**DO A PRINT PREVIEW TO UPDATE FIELDS**</w:t>
-    </w:r>
-    <w:r>
-      <w:rPr>
-        <w:caps w:val="0"/>
-      </w:rPr>
-      <w:fldChar w:fldCharType="end"/>
-    </w:r>
+    <w:fldSimple w:instr=" TITLE  \* Upper  \* MERGEFORMAT ">
+      <w:r>
+        <w:rPr>
+          <w:caps w:val="0"/>
+        </w:rPr>
+        <w:t>**DO A PRINT PREVIEW TO UPDATE FIELDS**</w:t>
+      </w:r>
+    </w:fldSimple>
     <w:r>
       <w:rPr>
         <w:caps w:val="0"/>
@@ -912,14 +899,27 @@
     <w:r>
       <w:tab/>
     </w:r>
-    <w:fldSimple w:instr=" TITLE  \* Upper  \* MERGEFORMAT ">
-      <w:r>
-        <w:rPr>
-          <w:caps w:val="0"/>
-        </w:rPr>
-        <w:t>**DO A PRINT PREVIEW TO UPDATE FIELDS**</w:t>
-      </w:r>
-    </w:fldSimple>
+    <w:r>
+      <w:fldChar w:fldCharType="begin"/>
+    </w:r>
+    <w:r>
+      <w:instrText xml:space="preserve"> TITLE  \* Upper  \* MERGEFORMAT </w:instrText>
+    </w:r>
+    <w:r>
+      <w:fldChar w:fldCharType="separate"/>
+    </w:r>
+    <w:r>
+      <w:rPr>
+        <w:caps w:val="0"/>
+      </w:rPr>
+      <w:t>**DO A PRINT PREVIEW TO UPDATE FIELDS**</w:t>
+    </w:r>
+    <w:r>
+      <w:rPr>
+        <w:caps w:val="0"/>
+      </w:rPr>
+      <w:fldChar w:fldCharType="end"/>
+    </w:r>
     <w:r>
       <w:rPr>
         <w:caps w:val="0"/>
@@ -3764,12 +3764,13 @@
     <w:basedOn w:val="Normal"/>
     <w:uiPriority w:val="99"/>
     <w:unhideWhenUsed/>
-    <w:rsid w:val="00062806"/>
+    <w:rsid w:val="000C79C4"/>
     <w:pPr>
       <w:numPr>
         <w:numId w:val="15"/>
       </w:numPr>
-      <w:contextualSpacing/>
+      <w:spacing w:before="240"/>
+      <w:ind w:left="648"/>
     </w:pPr>
     <w:rPr>
       <w:rFonts w:ascii="Century Schoolbook" w:hAnsi="Century Schoolbook"/>
@@ -3840,14 +3841,13 @@
     <w:basedOn w:val="Normal"/>
     <w:uiPriority w:val="99"/>
     <w:unhideWhenUsed/>
-    <w:rsid w:val="000D276C"/>
+    <w:rsid w:val="000C79C4"/>
     <w:pPr>
       <w:numPr>
         <w:numId w:val="10"/>
       </w:numPr>
       <w:spacing w:before="240"/>
       <w:ind w:left="648" w:hanging="288"/>
-      <w:contextualSpacing/>
     </w:pPr>
     <w:rPr>
       <w:rFonts w:ascii="Century Schoolbook" w:hAnsi="Century Schoolbook"/>

</xml_diff>

<commit_message>
Change 'List Paragraph' font-family and size
</commit_message>
<xml_diff>
--- a/transformations/Normal.docx
+++ b/transformations/Normal.docx
@@ -861,14 +861,27 @@
     <w:pPr>
       <w:pStyle w:val="Header-StudentFirstPage"/>
     </w:pPr>
-    <w:fldSimple w:instr=" TITLE  \* Upper  \* MERGEFORMAT ">
-      <w:r>
-        <w:rPr>
-          <w:caps w:val="0"/>
-        </w:rPr>
-        <w:t>**DO A PRINT PREVIEW TO UPDATE FIELDS**</w:t>
-      </w:r>
-    </w:fldSimple>
+    <w:r>
+      <w:fldChar w:fldCharType="begin"/>
+    </w:r>
+    <w:r>
+      <w:instrText xml:space="preserve"> TITLE  \* Upper  \* MERGEFORMAT </w:instrText>
+    </w:r>
+    <w:r>
+      <w:fldChar w:fldCharType="separate"/>
+    </w:r>
+    <w:r>
+      <w:rPr>
+        <w:caps w:val="0"/>
+      </w:rPr>
+      <w:t>**DO A PRINT PREVIEW TO UPDATE FIELDS**</w:t>
+    </w:r>
+    <w:r>
+      <w:rPr>
+        <w:caps w:val="0"/>
+      </w:rPr>
+      <w:fldChar w:fldCharType="end"/>
+    </w:r>
     <w:r>
       <w:rPr>
         <w:caps w:val="0"/>
@@ -899,27 +912,14 @@
     <w:r>
       <w:tab/>
     </w:r>
-    <w:r>
-      <w:fldChar w:fldCharType="begin"/>
-    </w:r>
-    <w:r>
-      <w:instrText xml:space="preserve"> TITLE  \* Upper  \* MERGEFORMAT </w:instrText>
-    </w:r>
-    <w:r>
-      <w:fldChar w:fldCharType="separate"/>
-    </w:r>
-    <w:r>
-      <w:rPr>
-        <w:caps w:val="0"/>
-      </w:rPr>
-      <w:t>**DO A PRINT PREVIEW TO UPDATE FIELDS**</w:t>
-    </w:r>
-    <w:r>
-      <w:rPr>
-        <w:caps w:val="0"/>
-      </w:rPr>
-      <w:fldChar w:fldCharType="end"/>
-    </w:r>
+    <w:fldSimple w:instr=" TITLE  \* Upper  \* MERGEFORMAT ">
+      <w:r>
+        <w:rPr>
+          <w:caps w:val="0"/>
+        </w:rPr>
+        <w:t>**DO A PRINT PREVIEW TO UPDATE FIELDS**</w:t>
+      </w:r>
+    </w:fldSimple>
     <w:r>
       <w:rPr>
         <w:caps w:val="0"/>
@@ -3513,11 +3513,15 @@
     <w:basedOn w:val="Normal"/>
     <w:uiPriority w:val="34"/>
     <w:qFormat/>
-    <w:rsid w:val="005043CB"/>
+    <w:rsid w:val="000C0031"/>
     <w:pPr>
       <w:ind w:left="720"/>
       <w:contextualSpacing/>
     </w:pPr>
+    <w:rPr>
+      <w:rFonts w:ascii="Century Schoolbook" w:hAnsi="Century Schoolbook"/>
+      <w:sz w:val="20"/>
+    </w:rPr>
   </w:style>
   <w:style w:type="table" w:styleId="TableGrid">
     <w:name w:val="Table Grid"/>

</xml_diff>

<commit_message>
Make caption style italic
</commit_message>
<xml_diff>
--- a/transformations/Normal.docx
+++ b/transformations/Normal.docx
@@ -861,27 +861,14 @@
     <w:pPr>
       <w:pStyle w:val="Header-StudentFirstPage"/>
     </w:pPr>
-    <w:r>
-      <w:fldChar w:fldCharType="begin"/>
-    </w:r>
-    <w:r>
-      <w:instrText xml:space="preserve"> TITLE  \* Upper  \* MERGEFORMAT </w:instrText>
-    </w:r>
-    <w:r>
-      <w:fldChar w:fldCharType="separate"/>
-    </w:r>
-    <w:r>
-      <w:rPr>
-        <w:caps w:val="0"/>
-      </w:rPr>
-      <w:t>**DO A PRINT PREVIEW TO UPDATE FIELDS**</w:t>
-    </w:r>
-    <w:r>
-      <w:rPr>
-        <w:caps w:val="0"/>
-      </w:rPr>
-      <w:fldChar w:fldCharType="end"/>
-    </w:r>
+    <w:fldSimple w:instr=" TITLE  \* Upper  \* MERGEFORMAT ">
+      <w:r>
+        <w:rPr>
+          <w:caps w:val="0"/>
+        </w:rPr>
+        <w:t>**DO A PRINT PREVIEW TO UPDATE FIELDS**</w:t>
+      </w:r>
+    </w:fldSimple>
     <w:r>
       <w:rPr>
         <w:caps w:val="0"/>
@@ -912,14 +899,27 @@
     <w:r>
       <w:tab/>
     </w:r>
-    <w:fldSimple w:instr=" TITLE  \* Upper  \* MERGEFORMAT ">
-      <w:r>
-        <w:rPr>
-          <w:caps w:val="0"/>
-        </w:rPr>
-        <w:t>**DO A PRINT PREVIEW TO UPDATE FIELDS**</w:t>
-      </w:r>
-    </w:fldSimple>
+    <w:r>
+      <w:fldChar w:fldCharType="begin"/>
+    </w:r>
+    <w:r>
+      <w:instrText xml:space="preserve"> TITLE  \* Upper  \* MERGEFORMAT </w:instrText>
+    </w:r>
+    <w:r>
+      <w:fldChar w:fldCharType="separate"/>
+    </w:r>
+    <w:r>
+      <w:rPr>
+        <w:caps w:val="0"/>
+      </w:rPr>
+      <w:t>**DO A PRINT PREVIEW TO UPDATE FIELDS**</w:t>
+    </w:r>
+    <w:r>
+      <w:rPr>
+        <w:caps w:val="0"/>
+      </w:rPr>
+      <w:fldChar w:fldCharType="end"/>
+    </w:r>
     <w:r>
       <w:rPr>
         <w:caps w:val="0"/>
@@ -3475,13 +3475,14 @@
   <w:style w:type="paragraph" w:styleId="Caption">
     <w:name w:val="caption"/>
     <w:qFormat/>
-    <w:rsid w:val="00B513D6"/>
+    <w:rsid w:val="002E2EC4"/>
     <w:pPr>
       <w:keepNext/>
       <w:spacing w:before="120"/>
     </w:pPr>
     <w:rPr>
       <w:rFonts w:ascii="Century Schoolbook" w:eastAsia="Times New Roman" w:hAnsi="Century Schoolbook" w:cs="Times New Roman"/>
+      <w:i/>
       <w:sz w:val="18"/>
       <w:szCs w:val="20"/>
     </w:rPr>

</xml_diff>

<commit_message>
Fix note element style for docx
The note template in the docx plugin has a bug. I had to add '/*'
to the end of the match attribute in order to get the rule applied
to all elements inside of the note element. I also had to create a new
Note style in the Normal.docx file.
</commit_message>
<xml_diff>
--- a/transformations/Normal.docx
+++ b/transformations/Normal.docx
@@ -317,8 +317,7 @@
     </w:p>
     <w:p>
       <w:pPr>
-        <w:pStyle w:val="BodyText"/>
-        <w:ind w:left="720"/>
+        <w:pStyle w:val="Note"/>
       </w:pPr>
       <w:r>
         <w:rPr>
@@ -861,14 +860,27 @@
     <w:pPr>
       <w:pStyle w:val="Header-StudentFirstPage"/>
     </w:pPr>
-    <w:fldSimple w:instr=" TITLE  \* Upper  \* MERGEFORMAT ">
-      <w:r>
-        <w:rPr>
-          <w:caps w:val="0"/>
-        </w:rPr>
-        <w:t>**DO A PRINT PREVIEW TO UPDATE FIELDS**</w:t>
-      </w:r>
-    </w:fldSimple>
+    <w:r>
+      <w:fldChar w:fldCharType="begin"/>
+    </w:r>
+    <w:r>
+      <w:instrText xml:space="preserve"> TITLE  \* Upper  \* MERGEFORMAT </w:instrText>
+    </w:r>
+    <w:r>
+      <w:fldChar w:fldCharType="separate"/>
+    </w:r>
+    <w:r>
+      <w:rPr>
+        <w:caps w:val="0"/>
+      </w:rPr>
+      <w:t>**DO A PRINT PREVIEW TO UPDATE FIELDS**</w:t>
+    </w:r>
+    <w:r>
+      <w:rPr>
+        <w:caps w:val="0"/>
+      </w:rPr>
+      <w:fldChar w:fldCharType="end"/>
+    </w:r>
     <w:r>
       <w:rPr>
         <w:caps w:val="0"/>
@@ -899,27 +911,14 @@
     <w:r>
       <w:tab/>
     </w:r>
-    <w:r>
-      <w:fldChar w:fldCharType="begin"/>
-    </w:r>
-    <w:r>
-      <w:instrText xml:space="preserve"> TITLE  \* Upper  \* MERGEFORMAT </w:instrText>
-    </w:r>
-    <w:r>
-      <w:fldChar w:fldCharType="separate"/>
-    </w:r>
-    <w:r>
-      <w:rPr>
-        <w:caps w:val="0"/>
-      </w:rPr>
-      <w:t>**DO A PRINT PREVIEW TO UPDATE FIELDS**</w:t>
-    </w:r>
-    <w:r>
-      <w:rPr>
-        <w:caps w:val="0"/>
-      </w:rPr>
-      <w:fldChar w:fldCharType="end"/>
-    </w:r>
+    <w:fldSimple w:instr=" TITLE  \* Upper  \* MERGEFORMAT ">
+      <w:r>
+        <w:rPr>
+          <w:caps w:val="0"/>
+        </w:rPr>
+        <w:t>**DO A PRINT PREVIEW TO UPDATE FIELDS**</w:t>
+      </w:r>
+    </w:fldSimple>
     <w:r>
       <w:rPr>
         <w:caps w:val="0"/>
@@ -4285,6 +4284,15 @@
       <w:spacing w:after="2880"/>
     </w:pPr>
   </w:style>
+  <w:style w:type="paragraph" w:customStyle="1" w:styleId="Note">
+    <w:name w:val="Note"/>
+    <w:basedOn w:val="BodyText"/>
+    <w:qFormat/>
+    <w:rsid w:val="005A5BE6"/>
+    <w:rPr>
+      <w:i/>
+    </w:rPr>
+  </w:style>
 </w:styles>
 </file>
 

</xml_diff>

<commit_message>
Add background to Note style
</commit_message>
<xml_diff>
--- a/transformations/Normal.docx
+++ b/transformations/Normal.docx
@@ -860,27 +860,14 @@
     <w:pPr>
       <w:pStyle w:val="Header-StudentFirstPage"/>
     </w:pPr>
-    <w:r>
-      <w:fldChar w:fldCharType="begin"/>
-    </w:r>
-    <w:r>
-      <w:instrText xml:space="preserve"> TITLE  \* Upper  \* MERGEFORMAT </w:instrText>
-    </w:r>
-    <w:r>
-      <w:fldChar w:fldCharType="separate"/>
-    </w:r>
-    <w:r>
-      <w:rPr>
-        <w:caps w:val="0"/>
-      </w:rPr>
-      <w:t>**DO A PRINT PREVIEW TO UPDATE FIELDS**</w:t>
-    </w:r>
-    <w:r>
-      <w:rPr>
-        <w:caps w:val="0"/>
-      </w:rPr>
-      <w:fldChar w:fldCharType="end"/>
-    </w:r>
+    <w:fldSimple w:instr=" TITLE  \* Upper  \* MERGEFORMAT ">
+      <w:r>
+        <w:rPr>
+          <w:caps w:val="0"/>
+        </w:rPr>
+        <w:t>**DO A PRINT PREVIEW TO UPDATE FIELDS**</w:t>
+      </w:r>
+    </w:fldSimple>
     <w:r>
       <w:rPr>
         <w:caps w:val="0"/>
@@ -911,14 +898,27 @@
     <w:r>
       <w:tab/>
     </w:r>
-    <w:fldSimple w:instr=" TITLE  \* Upper  \* MERGEFORMAT ">
-      <w:r>
-        <w:rPr>
-          <w:caps w:val="0"/>
-        </w:rPr>
-        <w:t>**DO A PRINT PREVIEW TO UPDATE FIELDS**</w:t>
-      </w:r>
-    </w:fldSimple>
+    <w:r>
+      <w:fldChar w:fldCharType="begin"/>
+    </w:r>
+    <w:r>
+      <w:instrText xml:space="preserve"> TITLE  \* Upper  \* MERGEFORMAT </w:instrText>
+    </w:r>
+    <w:r>
+      <w:fldChar w:fldCharType="separate"/>
+    </w:r>
+    <w:r>
+      <w:rPr>
+        <w:caps w:val="0"/>
+      </w:rPr>
+      <w:t>**DO A PRINT PREVIEW TO UPDATE FIELDS**</w:t>
+    </w:r>
+    <w:r>
+      <w:rPr>
+        <w:caps w:val="0"/>
+      </w:rPr>
+      <w:fldChar w:fldCharType="end"/>
+    </w:r>
     <w:r>
       <w:rPr>
         <w:caps w:val="0"/>
@@ -4288,7 +4288,16 @@
     <w:name w:val="Note"/>
     <w:basedOn w:val="BodyText"/>
     <w:qFormat/>
-    <w:rsid w:val="005A5BE6"/>
+    <w:rsid w:val="009D021D"/>
+    <w:pPr>
+      <w:pBdr>
+        <w:top w:val="single" w:sz="8" w:space="6" w:color="D9D9D9"/>
+        <w:left w:val="single" w:sz="8" w:space="6" w:color="D9D9D9"/>
+        <w:bottom w:val="single" w:sz="8" w:space="6" w:color="D9D9D9"/>
+        <w:right w:val="single" w:sz="8" w:space="6" w:color="D9D9D9"/>
+      </w:pBdr>
+      <w:shd w:val="clear" w:color="auto" w:fill="D9D9D9"/>
+    </w:pPr>
     <w:rPr>
       <w:i/>
     </w:rPr>

</xml_diff>

<commit_message>
Add hyperlink style to docx
</commit_message>
<xml_diff>
--- a/transformations/Normal.docx
+++ b/transformations/Normal.docx
@@ -92,6 +92,20 @@
       <w:r>
         <w:lastRenderedPageBreak/>
         <w:t>Body Text</w:t>
+      </w:r>
+    </w:p>
+    <w:p>
+      <w:pPr>
+        <w:pStyle w:val="BodyText"/>
+        <w:rPr>
+          <w:rStyle w:val="Hyperlink"/>
+        </w:rPr>
+      </w:pPr>
+      <w:r>
+        <w:rPr>
+          <w:rStyle w:val="Hyperlink"/>
+        </w:rPr>
+        <w:t>Hyperlink</w:t>
       </w:r>
     </w:p>
     <w:p>
@@ -4302,6 +4316,18 @@
       <w:i/>
     </w:rPr>
   </w:style>
+  <w:style w:type="character" w:styleId="Hyperlink">
+    <w:name w:val="Hyperlink"/>
+    <w:basedOn w:val="DefaultParagraphFont"/>
+    <w:uiPriority w:val="99"/>
+    <w:unhideWhenUsed/>
+    <w:rsid w:val="00542033"/>
+    <w:rPr>
+      <w:b/>
+      <w:color w:val="auto"/>
+      <w:u w:val="none"/>
+    </w:rPr>
+  </w:style>
 </w:styles>
 </file>
 

</xml_diff>